<commit_message>
update the project charter
change the project charter into a new template
</commit_message>
<xml_diff>
--- a/项目章程.docx
+++ b/项目章程.docx
@@ -6,19 +6,22 @@
       <w:pPr>
         <w:jc w:val="center"/>
         <w:rPr>
+          <w:del w:id="0" w:author="刘明钧" w:date="2016-11-21T09:30:00Z"/>
           <w:rFonts w:ascii="黑体" w:eastAsia="黑体"/>
           <w:sz w:val="44"/>
           <w:szCs w:val="44"/>
         </w:rPr>
       </w:pPr>
-      <w:r>
-        <w:rPr>
-          <w:rFonts w:ascii="黑体" w:eastAsia="黑体" w:hint="eastAsia"/>
-          <w:sz w:val="44"/>
-          <w:szCs w:val="44"/>
-        </w:rPr>
-        <w:t>项目章程</w:t>
-      </w:r>
+      <w:del w:id="1" w:author="刘明钧" w:date="2016-11-21T09:30:00Z">
+        <w:r>
+          <w:rPr>
+            <w:rFonts w:ascii="黑体" w:eastAsia="黑体" w:hint="eastAsia"/>
+            <w:sz w:val="44"/>
+            <w:szCs w:val="44"/>
+          </w:rPr>
+          <w:delText>项目章程</w:delText>
+        </w:r>
+      </w:del>
     </w:p>
     <w:tbl>
       <w:tblPr>
@@ -34,6 +37,9 @@
         <w:gridCol w:w="2018"/>
       </w:tblGrid>
       <w:tr>
+        <w:trPr>
+          <w:del w:id="2" w:author="刘明钧" w:date="2016-11-21T09:30:00Z"/>
+        </w:trPr>
         <w:tc>
           <w:tcPr>
             <w:tcW w:w="2022" w:type="dxa"/>
@@ -48,16 +54,18 @@
           <w:p>
             <w:pPr>
               <w:rPr>
-                <w:rFonts w:hint="eastAsia"/>
+                <w:del w:id="3" w:author="刘明钧" w:date="2016-11-21T09:30:00Z"/>
                 <w:sz w:val="21"/>
               </w:rPr>
             </w:pPr>
-            <w:r>
-              <w:rPr>
-                <w:rFonts w:hint="eastAsia"/>
-              </w:rPr>
-              <w:t>项目名称</w:t>
-            </w:r>
+            <w:del w:id="4" w:author="刘明钧" w:date="2016-11-21T09:30:00Z">
+              <w:r>
+                <w:rPr>
+                  <w:rFonts w:hint="eastAsia"/>
+                </w:rPr>
+                <w:delText>项目名称</w:delText>
+              </w:r>
+            </w:del>
           </w:p>
         </w:tc>
         <w:tc>
@@ -72,34 +80,44 @@
             </w:tcBorders>
           </w:tcPr>
           <w:p>
-            <w:r>
-              <w:rPr>
-                <w:rFonts w:hint="eastAsia"/>
-              </w:rPr>
-              <w:t>上海财经大学</w:t>
-            </w:r>
-            <w:r>
-              <w:rPr>
-                <w:rFonts w:hint="eastAsia"/>
-              </w:rPr>
-              <w:t>图书</w:t>
-            </w:r>
-            <w:r>
-              <w:rPr>
-                <w:rFonts w:hint="eastAsia"/>
-              </w:rPr>
-              <w:t>数据</w:t>
-            </w:r>
-            <w:r>
-              <w:rPr>
-                <w:rFonts w:hint="eastAsia"/>
-              </w:rPr>
-              <w:t>分析系统</w:t>
-            </w:r>
+            <w:pPr>
+              <w:rPr>
+                <w:del w:id="5" w:author="刘明钧" w:date="2016-11-21T09:30:00Z"/>
+              </w:rPr>
+            </w:pPr>
+            <w:del w:id="6" w:author="刘明钧" w:date="2016-11-21T09:30:00Z">
+              <w:r>
+                <w:rPr>
+                  <w:rFonts w:hint="eastAsia"/>
+                </w:rPr>
+                <w:delText>上海财经大学</w:delText>
+              </w:r>
+              <w:r>
+                <w:rPr>
+                  <w:rFonts w:hint="eastAsia"/>
+                </w:rPr>
+                <w:delText>图书</w:delText>
+              </w:r>
+              <w:r>
+                <w:rPr>
+                  <w:rFonts w:hint="eastAsia"/>
+                </w:rPr>
+                <w:delText>数据</w:delText>
+              </w:r>
+              <w:r>
+                <w:rPr>
+                  <w:rFonts w:hint="eastAsia"/>
+                </w:rPr>
+                <w:delText>分析系统</w:delText>
+              </w:r>
+            </w:del>
           </w:p>
         </w:tc>
       </w:tr>
       <w:tr>
+        <w:trPr>
+          <w:del w:id="7" w:author="刘明钧" w:date="2016-11-21T09:30:00Z"/>
+        </w:trPr>
         <w:tc>
           <w:tcPr>
             <w:tcW w:w="2022" w:type="dxa"/>
@@ -112,12 +130,19 @@
             <w:hideMark/>
           </w:tcPr>
           <w:p>
-            <w:r>
-              <w:rPr>
-                <w:rFonts w:hint="eastAsia"/>
-              </w:rPr>
-              <w:t>项目启动日</w:t>
-            </w:r>
+            <w:pPr>
+              <w:rPr>
+                <w:del w:id="8" w:author="刘明钧" w:date="2016-11-21T09:30:00Z"/>
+              </w:rPr>
+            </w:pPr>
+            <w:del w:id="9" w:author="刘明钧" w:date="2016-11-21T09:30:00Z">
+              <w:r>
+                <w:rPr>
+                  <w:rFonts w:hint="eastAsia"/>
+                </w:rPr>
+                <w:delText>项目启动日</w:delText>
+              </w:r>
+            </w:del>
           </w:p>
         </w:tc>
         <w:tc>
@@ -131,42 +156,49 @@
             </w:tcBorders>
           </w:tcPr>
           <w:p>
-            <w:r>
-              <w:rPr>
-                <w:rFonts w:hint="eastAsia"/>
-              </w:rPr>
-              <w:t>2016</w:t>
-            </w:r>
-            <w:r>
-              <w:rPr>
-                <w:rFonts w:hint="eastAsia"/>
-              </w:rPr>
-              <w:t>年</w:t>
-            </w:r>
-            <w:r>
-              <w:rPr>
-                <w:rFonts w:hint="eastAsia"/>
-              </w:rPr>
-              <w:t>10</w:t>
-            </w:r>
-            <w:r>
-              <w:rPr>
-                <w:rFonts w:hint="eastAsia"/>
-              </w:rPr>
-              <w:t>月</w:t>
-            </w:r>
-            <w:r>
-              <w:rPr>
-                <w:rFonts w:hint="eastAsia"/>
-              </w:rPr>
-              <w:t>19</w:t>
-            </w:r>
-            <w:r>
-              <w:rPr>
-                <w:rFonts w:hint="eastAsia"/>
-              </w:rPr>
-              <w:t>日</w:t>
-            </w:r>
+            <w:pPr>
+              <w:rPr>
+                <w:del w:id="10" w:author="刘明钧" w:date="2016-11-21T09:30:00Z"/>
+              </w:rPr>
+            </w:pPr>
+            <w:del w:id="11" w:author="刘明钧" w:date="2016-11-21T09:30:00Z">
+              <w:r>
+                <w:rPr>
+                  <w:rFonts w:hint="eastAsia"/>
+                </w:rPr>
+                <w:delText>2016</w:delText>
+              </w:r>
+              <w:r>
+                <w:rPr>
+                  <w:rFonts w:hint="eastAsia"/>
+                </w:rPr>
+                <w:delText>年</w:delText>
+              </w:r>
+              <w:r>
+                <w:rPr>
+                  <w:rFonts w:hint="eastAsia"/>
+                </w:rPr>
+                <w:delText>10</w:delText>
+              </w:r>
+              <w:r>
+                <w:rPr>
+                  <w:rFonts w:hint="eastAsia"/>
+                </w:rPr>
+                <w:delText>月</w:delText>
+              </w:r>
+              <w:r>
+                <w:rPr>
+                  <w:rFonts w:hint="eastAsia"/>
+                </w:rPr>
+                <w:delText>19</w:delText>
+              </w:r>
+              <w:r>
+                <w:rPr>
+                  <w:rFonts w:hint="eastAsia"/>
+                </w:rPr>
+                <w:delText>日</w:delText>
+              </w:r>
+            </w:del>
           </w:p>
         </w:tc>
         <w:tc>
@@ -181,12 +213,19 @@
             <w:hideMark/>
           </w:tcPr>
           <w:p>
-            <w:r>
-              <w:rPr>
-                <w:rFonts w:hint="eastAsia"/>
-              </w:rPr>
-              <w:t>项目结束日</w:t>
-            </w:r>
+            <w:pPr>
+              <w:rPr>
+                <w:del w:id="12" w:author="刘明钧" w:date="2016-11-21T09:30:00Z"/>
+              </w:rPr>
+            </w:pPr>
+            <w:del w:id="13" w:author="刘明钧" w:date="2016-11-21T09:30:00Z">
+              <w:r>
+                <w:rPr>
+                  <w:rFonts w:hint="eastAsia"/>
+                </w:rPr>
+                <w:delText>项目结束日</w:delText>
+              </w:r>
+            </w:del>
           </w:p>
         </w:tc>
         <w:tc>
@@ -200,46 +239,56 @@
             </w:tcBorders>
           </w:tcPr>
           <w:p>
-            <w:r>
-              <w:rPr>
-                <w:rFonts w:hint="eastAsia"/>
-              </w:rPr>
-              <w:t>2016</w:t>
-            </w:r>
-            <w:r>
-              <w:rPr>
-                <w:rFonts w:hint="eastAsia"/>
-              </w:rPr>
-              <w:t>年</w:t>
-            </w:r>
-            <w:r>
-              <w:rPr>
-                <w:rFonts w:hint="eastAsia"/>
-              </w:rPr>
-              <w:t>11</w:t>
-            </w:r>
-            <w:r>
-              <w:rPr>
-                <w:rFonts w:hint="eastAsia"/>
-              </w:rPr>
-              <w:t>月</w:t>
-            </w:r>
-            <w:r>
-              <w:rPr>
-                <w:rFonts w:hint="eastAsia"/>
-              </w:rPr>
-              <w:t>30</w:t>
-            </w:r>
-            <w:r>
-              <w:rPr>
-                <w:rFonts w:hint="eastAsia"/>
-              </w:rPr>
-              <w:t>日</w:t>
-            </w:r>
+            <w:pPr>
+              <w:rPr>
+                <w:del w:id="14" w:author="刘明钧" w:date="2016-11-21T09:30:00Z"/>
+              </w:rPr>
+            </w:pPr>
+            <w:del w:id="15" w:author="刘明钧" w:date="2016-11-21T09:30:00Z">
+              <w:r>
+                <w:rPr>
+                  <w:rFonts w:hint="eastAsia"/>
+                </w:rPr>
+                <w:delText>2016</w:delText>
+              </w:r>
+              <w:r>
+                <w:rPr>
+                  <w:rFonts w:hint="eastAsia"/>
+                </w:rPr>
+                <w:delText>年</w:delText>
+              </w:r>
+              <w:r>
+                <w:rPr>
+                  <w:rFonts w:hint="eastAsia"/>
+                </w:rPr>
+                <w:delText>11</w:delText>
+              </w:r>
+              <w:r>
+                <w:rPr>
+                  <w:rFonts w:hint="eastAsia"/>
+                </w:rPr>
+                <w:delText>月</w:delText>
+              </w:r>
+              <w:r>
+                <w:rPr>
+                  <w:rFonts w:hint="eastAsia"/>
+                </w:rPr>
+                <w:delText>30</w:delText>
+              </w:r>
+              <w:r>
+                <w:rPr>
+                  <w:rFonts w:hint="eastAsia"/>
+                </w:rPr>
+                <w:delText>日</w:delText>
+              </w:r>
+            </w:del>
           </w:p>
         </w:tc>
       </w:tr>
       <w:tr>
+        <w:trPr>
+          <w:del w:id="16" w:author="刘明钧" w:date="2016-11-21T09:30:00Z"/>
+        </w:trPr>
         <w:tc>
           <w:tcPr>
             <w:tcW w:w="2022" w:type="dxa"/>
@@ -252,12 +301,19 @@
             <w:hideMark/>
           </w:tcPr>
           <w:p>
-            <w:r>
-              <w:rPr>
-                <w:rFonts w:hint="eastAsia"/>
-              </w:rPr>
-              <w:t>项目经理</w:t>
-            </w:r>
+            <w:pPr>
+              <w:rPr>
+                <w:del w:id="17" w:author="刘明钧" w:date="2016-11-21T09:30:00Z"/>
+              </w:rPr>
+            </w:pPr>
+            <w:del w:id="18" w:author="刘明钧" w:date="2016-11-21T09:30:00Z">
+              <w:r>
+                <w:rPr>
+                  <w:rFonts w:hint="eastAsia"/>
+                </w:rPr>
+                <w:delText>项目经理</w:delText>
+              </w:r>
+            </w:del>
           </w:p>
         </w:tc>
         <w:tc>
@@ -273,17 +329,17 @@
           <w:p>
             <w:pPr>
               <w:rPr>
-                <w:rFonts w:hint="eastAsia"/>
-              </w:rPr>
-            </w:pPr>
-            <w:proofErr w:type="gramStart"/>
-            <w:r>
-              <w:rPr>
-                <w:rFonts w:hint="eastAsia"/>
-              </w:rPr>
-              <w:t>刘明钧</w:t>
-            </w:r>
-            <w:proofErr w:type="gramEnd"/>
+                <w:del w:id="19" w:author="刘明钧" w:date="2016-11-21T09:30:00Z"/>
+              </w:rPr>
+            </w:pPr>
+            <w:del w:id="20" w:author="刘明钧" w:date="2016-11-21T09:30:00Z">
+              <w:r>
+                <w:rPr>
+                  <w:rFonts w:hint="eastAsia"/>
+                </w:rPr>
+                <w:delText>刘明钧</w:delText>
+              </w:r>
+            </w:del>
           </w:p>
         </w:tc>
         <w:tc>
@@ -298,12 +354,19 @@
             <w:hideMark/>
           </w:tcPr>
           <w:p>
-            <w:r>
-              <w:rPr>
-                <w:rFonts w:hint="eastAsia"/>
-              </w:rPr>
-              <w:t>项目经理的联系方式</w:t>
-            </w:r>
+            <w:pPr>
+              <w:rPr>
+                <w:del w:id="21" w:author="刘明钧" w:date="2016-11-21T09:30:00Z"/>
+              </w:rPr>
+            </w:pPr>
+            <w:del w:id="22" w:author="刘明钧" w:date="2016-11-21T09:30:00Z">
+              <w:r>
+                <w:rPr>
+                  <w:rFonts w:hint="eastAsia"/>
+                </w:rPr>
+                <w:delText>项目经理的联系方式</w:delText>
+              </w:r>
+            </w:del>
           </w:p>
         </w:tc>
         <w:tc>
@@ -317,19 +380,29 @@
             </w:tcBorders>
           </w:tcPr>
           <w:p>
-            <w:r>
-              <w:t>lmjlio</w:t>
-            </w:r>
-            <w:r>
-              <w:rPr>
-                <w:rFonts w:hint="eastAsia"/>
-              </w:rPr>
-              <w:t>@foxmail.com</w:t>
-            </w:r>
+            <w:pPr>
+              <w:rPr>
+                <w:del w:id="23" w:author="刘明钧" w:date="2016-11-21T09:30:00Z"/>
+              </w:rPr>
+            </w:pPr>
+            <w:del w:id="24" w:author="刘明钧" w:date="2016-11-21T09:30:00Z">
+              <w:r>
+                <w:delText>lmjlio</w:delText>
+              </w:r>
+              <w:r>
+                <w:rPr>
+                  <w:rFonts w:hint="eastAsia"/>
+                </w:rPr>
+                <w:delText>@foxmail.com</w:delText>
+              </w:r>
+            </w:del>
           </w:p>
         </w:tc>
       </w:tr>
       <w:tr>
+        <w:trPr>
+          <w:del w:id="25" w:author="刘明钧" w:date="2016-11-21T09:30:00Z"/>
+        </w:trPr>
         <w:tc>
           <w:tcPr>
             <w:tcW w:w="2022" w:type="dxa"/>
@@ -343,15 +416,17 @@
           <w:p>
             <w:pPr>
               <w:rPr>
-                <w:rFonts w:hint="eastAsia"/>
-              </w:rPr>
-            </w:pPr>
-            <w:r>
-              <w:rPr>
-                <w:rFonts w:hint="eastAsia"/>
-              </w:rPr>
-              <w:t>项目发起人</w:t>
-            </w:r>
+                <w:del w:id="26" w:author="刘明钧" w:date="2016-11-21T09:30:00Z"/>
+              </w:rPr>
+            </w:pPr>
+            <w:del w:id="27" w:author="刘明钧" w:date="2016-11-21T09:30:00Z">
+              <w:r>
+                <w:rPr>
+                  <w:rFonts w:hint="eastAsia"/>
+                </w:rPr>
+                <w:delText>项目发起人</w:delText>
+              </w:r>
+            </w:del>
           </w:p>
         </w:tc>
         <w:tc>
@@ -367,17 +442,17 @@
           <w:p>
             <w:pPr>
               <w:rPr>
-                <w:rFonts w:hint="eastAsia"/>
-              </w:rPr>
-            </w:pPr>
-            <w:proofErr w:type="gramStart"/>
-            <w:r>
-              <w:rPr>
-                <w:rFonts w:hint="eastAsia"/>
-              </w:rPr>
-              <w:t>张荣鉴</w:t>
-            </w:r>
-            <w:proofErr w:type="gramEnd"/>
+                <w:del w:id="28" w:author="刘明钧" w:date="2016-11-21T09:30:00Z"/>
+              </w:rPr>
+            </w:pPr>
+            <w:del w:id="29" w:author="刘明钧" w:date="2016-11-21T09:30:00Z">
+              <w:r>
+                <w:rPr>
+                  <w:rFonts w:hint="eastAsia"/>
+                </w:rPr>
+                <w:delText>张荣鉴</w:delText>
+              </w:r>
+            </w:del>
           </w:p>
         </w:tc>
         <w:tc>
@@ -393,15 +468,17 @@
           <w:p>
             <w:pPr>
               <w:rPr>
-                <w:rFonts w:hint="eastAsia"/>
-              </w:rPr>
-            </w:pPr>
-            <w:r>
-              <w:rPr>
-                <w:rFonts w:hint="eastAsia"/>
-              </w:rPr>
-              <w:t>项目发起人联系方式</w:t>
-            </w:r>
+                <w:del w:id="30" w:author="刘明钧" w:date="2016-11-21T09:30:00Z"/>
+              </w:rPr>
+            </w:pPr>
+            <w:del w:id="31" w:author="刘明钧" w:date="2016-11-21T09:30:00Z">
+              <w:r>
+                <w:rPr>
+                  <w:rFonts w:hint="eastAsia"/>
+                </w:rPr>
+                <w:delText>项目发起人联系方式</w:delText>
+              </w:r>
+            </w:del>
           </w:p>
         </w:tc>
         <w:tc>
@@ -415,241 +492,30 @@
             </w:tcBorders>
           </w:tcPr>
           <w:p>
-            <w:r>
-              <w:t>R</w:t>
-            </w:r>
-            <w:r>
-              <w:rPr>
-                <w:rFonts w:hint="eastAsia"/>
-              </w:rPr>
-              <w:t>jzhang@sspu.edu.cn</w:t>
-            </w:r>
+            <w:pPr>
+              <w:rPr>
+                <w:del w:id="32" w:author="刘明钧" w:date="2016-11-21T09:30:00Z"/>
+              </w:rPr>
+            </w:pPr>
+            <w:del w:id="33" w:author="刘明钧" w:date="2016-11-21T09:30:00Z">
+              <w:r>
+                <w:delText>R</w:delText>
+              </w:r>
+              <w:r>
+                <w:rPr>
+                  <w:rFonts w:hint="eastAsia"/>
+                </w:rPr>
+                <w:delText>jzhang@sspu.edu.cn</w:delText>
+              </w:r>
+            </w:del>
           </w:p>
         </w:tc>
       </w:tr>
     </w:tbl>
-    <w:p/>
     <w:p>
       <w:pPr>
-        <w:pStyle w:val="1"/>
-        <w:numPr>
-          <w:ilvl w:val="0"/>
-          <w:numId w:val="2"/>
-        </w:numPr>
-      </w:pPr>
-      <w:r>
         <w:rPr>
-          <w:rFonts w:hint="eastAsia"/>
-        </w:rPr>
-        <w:t>项目背景</w:t>
-      </w:r>
-    </w:p>
-    <w:p>
-      <w:pPr>
-        <w:ind w:firstLine="420"/>
-      </w:pPr>
-      <w:r>
-        <w:rPr>
-          <w:rFonts w:hint="eastAsia"/>
-        </w:rPr>
-        <w:t>随着学校信息化建设的完善，每天都产生了大量的、有价值的数据。在过去的五至十年中这些数据没有被有效的利用。为了更好的落实上海</w:t>
-      </w:r>
-      <w:r>
-        <w:rPr>
-          <w:rFonts w:hint="eastAsia"/>
-        </w:rPr>
-        <w:t>财经大学</w:t>
-      </w:r>
-      <w:r>
-        <w:rPr>
-          <w:rFonts w:hint="eastAsia"/>
-        </w:rPr>
-        <w:t>（以下简称财大）</w:t>
-      </w:r>
-      <w:r>
-        <w:rPr>
-          <w:rFonts w:hint="eastAsia"/>
-        </w:rPr>
-        <w:t>发展定位规划</w:t>
-      </w:r>
-      <w:r>
-        <w:rPr>
-          <w:rFonts w:hint="eastAsia"/>
-        </w:rPr>
-        <w:t>，</w:t>
-      </w:r>
-      <w:r>
-        <w:rPr>
-          <w:rFonts w:hint="eastAsia"/>
-        </w:rPr>
-        <w:t>创建具有鲜明财经特色的高水平研究型大学。</w:t>
-      </w:r>
-      <w:r>
-        <w:rPr>
-          <w:rFonts w:hint="eastAsia"/>
-        </w:rPr>
-        <w:t>以及</w:t>
-      </w:r>
-      <w:r>
-        <w:rPr>
-          <w:rFonts w:hint="eastAsia"/>
-        </w:rPr>
-        <w:t>全面发展的人才培养理念，以高端的</w:t>
-      </w:r>
-      <w:r>
-        <w:rPr>
-          <w:rFonts w:hint="eastAsia"/>
-        </w:rPr>
-        <w:t>财经精英人才培养为目标，以“复合型、外向型和创新型”为培养规格的学校。需要从以往被忽视的数据中挖掘价值，更好的实现学校的定位规划。</w:t>
-      </w:r>
-    </w:p>
-    <w:p>
-      <w:pPr>
-        <w:ind w:firstLine="420"/>
-        <w:rPr>
-          <w:rFonts w:hint="eastAsia"/>
-        </w:rPr>
-      </w:pPr>
-      <w:r>
-        <w:rPr>
-          <w:rFonts w:hint="eastAsia"/>
-        </w:rPr>
-        <w:t>图书馆是高校文化建设的象征</w:t>
-      </w:r>
-      <w:r>
-        <w:rPr>
-          <w:rFonts w:hint="eastAsia"/>
-        </w:rPr>
-        <w:t>,</w:t>
-      </w:r>
-      <w:r>
-        <w:rPr>
-          <w:rFonts w:hint="eastAsia"/>
-        </w:rPr>
-        <w:t>是高校文化内涵的表现</w:t>
-      </w:r>
-      <w:r>
-        <w:rPr>
-          <w:rFonts w:hint="eastAsia"/>
-        </w:rPr>
-        <w:t>,</w:t>
-      </w:r>
-      <w:r>
-        <w:rPr>
-          <w:rFonts w:hint="eastAsia"/>
-        </w:rPr>
-        <w:t>是高校里一个最重要的组织机构</w:t>
-      </w:r>
-      <w:r>
-        <w:rPr>
-          <w:rFonts w:hint="eastAsia"/>
-        </w:rPr>
-        <w:t>,</w:t>
-      </w:r>
-      <w:r>
-        <w:rPr>
-          <w:rFonts w:hint="eastAsia"/>
-        </w:rPr>
-        <w:t>是学生课后学习的主阵地</w:t>
-      </w:r>
-      <w:r>
-        <w:rPr>
-          <w:rFonts w:hint="eastAsia"/>
-        </w:rPr>
-        <w:t>,</w:t>
-      </w:r>
-      <w:r>
-        <w:rPr>
-          <w:rFonts w:hint="eastAsia"/>
-        </w:rPr>
-        <w:t>是学生查阅参考文献的主要场所</w:t>
-      </w:r>
-      <w:r>
-        <w:rPr>
-          <w:rFonts w:hint="eastAsia"/>
-        </w:rPr>
-        <w:t>,</w:t>
-      </w:r>
-      <w:r>
-        <w:rPr>
-          <w:rFonts w:hint="eastAsia"/>
-        </w:rPr>
-        <w:t>是科研工作人员搞科研查阅资料的地方</w:t>
-      </w:r>
-      <w:r>
-        <w:rPr>
-          <w:rFonts w:hint="eastAsia"/>
-        </w:rPr>
-        <w:t>,</w:t>
-      </w:r>
-      <w:r>
-        <w:rPr>
-          <w:rFonts w:hint="eastAsia"/>
-        </w:rPr>
-        <w:t>图书馆在一定意义上可以说是高校教育的主要阵地</w:t>
-      </w:r>
-      <w:r>
-        <w:rPr>
-          <w:rFonts w:hint="eastAsia"/>
-        </w:rPr>
-        <w:t>,</w:t>
-      </w:r>
-      <w:r>
-        <w:rPr>
-          <w:rFonts w:hint="eastAsia"/>
-        </w:rPr>
-        <w:t>不管是思想政治教育还是各科文化知识教育。</w:t>
-      </w:r>
-      <w:r>
-        <w:rPr>
-          <w:rFonts w:hint="eastAsia"/>
-        </w:rPr>
-        <w:t>因此开发一套能对图书数据进行分析的数据分析平台成了学校发展的当务之急。</w:t>
-      </w:r>
-    </w:p>
-    <w:p>
-      <w:pPr>
-        <w:pStyle w:val="1"/>
-        <w:numPr>
-          <w:ilvl w:val="0"/>
-          <w:numId w:val="2"/>
-        </w:numPr>
-      </w:pPr>
-      <w:r>
-        <w:rPr>
-          <w:rFonts w:hint="eastAsia"/>
-        </w:rPr>
-        <w:t>项目目标</w:t>
-      </w:r>
-    </w:p>
-    <w:p>
-      <w:pPr>
-        <w:ind w:firstLineChars="200" w:firstLine="420"/>
-      </w:pPr>
-      <w:r>
-        <w:rPr>
-          <w:rFonts w:hint="eastAsia"/>
-        </w:rPr>
-        <w:t>完成对财大图书馆数据的清洗，建立有效的数据仓库作为数据分析的基础。通过数据分析手段挖掘图书数据终的价值并以图形化的方式加以展示，最终交付成果为图书数据分析平台（</w:t>
-      </w:r>
-      <w:r>
-        <w:rPr>
-          <w:rFonts w:hint="eastAsia"/>
-        </w:rPr>
-        <w:t>B/S</w:t>
-      </w:r>
-      <w:r>
-        <w:rPr>
-          <w:rFonts w:hint="eastAsia"/>
-        </w:rPr>
-        <w:t>架构）。</w:t>
-      </w:r>
-    </w:p>
-    <w:p>
-      <w:pPr>
-        <w:ind w:firstLineChars="200" w:firstLine="420"/>
-        <w:rPr>
-          <w:rFonts w:hint="eastAsia"/>
+          <w:del w:id="34" w:author="刘明钧" w:date="2016-11-21T09:30:00Z"/>
         </w:rPr>
       </w:pPr>
     </w:p>
@@ -660,14 +526,259 @@
           <w:ilvl w:val="0"/>
           <w:numId w:val="2"/>
         </w:numPr>
+        <w:rPr>
+          <w:del w:id="35" w:author="刘明钧" w:date="2016-11-21T09:30:00Z"/>
+        </w:rPr>
       </w:pPr>
-      <w:r>
+      <w:del w:id="36" w:author="刘明钧" w:date="2016-11-21T09:30:00Z">
+        <w:r>
+          <w:rPr>
+            <w:rFonts w:hint="eastAsia"/>
+          </w:rPr>
+          <w:delText>项目背景</w:delText>
+        </w:r>
+      </w:del>
+    </w:p>
+    <w:p>
+      <w:pPr>
+        <w:ind w:firstLine="420"/>
         <w:rPr>
-          <w:rFonts w:hint="eastAsia"/>
+          <w:del w:id="37" w:author="刘明钧" w:date="2016-11-21T09:30:00Z"/>
         </w:rPr>
-        <w:t>项目</w:t>
-      </w:r>
-      <w:del w:id="0" w:author="刘明钧" w:date="2016-11-19T15:51:00Z">
+      </w:pPr>
+      <w:del w:id="38" w:author="刘明钧" w:date="2016-11-21T09:30:00Z">
+        <w:r>
+          <w:rPr>
+            <w:rFonts w:hint="eastAsia"/>
+          </w:rPr>
+          <w:delText>随着学校信息化建设的完善，每天都产生了大量的、有价值的数据。在过去的五至十年中这些数据没有被有效的利用。为了更好的落实上海</w:delText>
+        </w:r>
+        <w:r>
+          <w:rPr>
+            <w:rFonts w:hint="eastAsia"/>
+          </w:rPr>
+          <w:delText>财经大学</w:delText>
+        </w:r>
+        <w:r>
+          <w:rPr>
+            <w:rFonts w:hint="eastAsia"/>
+          </w:rPr>
+          <w:delText>（以下简称财大）发展定位规划</w:delText>
+        </w:r>
+        <w:r>
+          <w:rPr>
+            <w:rFonts w:hint="eastAsia"/>
+          </w:rPr>
+          <w:delText>，</w:delText>
+        </w:r>
+        <w:r>
+          <w:rPr>
+            <w:rFonts w:hint="eastAsia"/>
+          </w:rPr>
+          <w:delText>创建具有鲜明财经特色的高水平研究型大学。</w:delText>
+        </w:r>
+        <w:r>
+          <w:rPr>
+            <w:rFonts w:hint="eastAsia"/>
+          </w:rPr>
+          <w:delText>以及</w:delText>
+        </w:r>
+        <w:r>
+          <w:rPr>
+            <w:rFonts w:hint="eastAsia"/>
+          </w:rPr>
+          <w:delText>全面发展的人才培养理念，以高端的</w:delText>
+        </w:r>
+        <w:r>
+          <w:rPr>
+            <w:rFonts w:hint="eastAsia"/>
+          </w:rPr>
+          <w:delText>财经精英人才培养为目标，以“复合型、外向型和创新型”为培养规格的学校。需要从以往被忽视的数据中挖掘价值，更好的实现学校的定位规划。</w:delText>
+        </w:r>
+      </w:del>
+    </w:p>
+    <w:p>
+      <w:pPr>
+        <w:ind w:firstLine="420"/>
+        <w:rPr>
+          <w:del w:id="39" w:author="刘明钧" w:date="2016-11-21T09:30:00Z"/>
+        </w:rPr>
+      </w:pPr>
+      <w:del w:id="40" w:author="刘明钧" w:date="2016-11-21T09:30:00Z">
+        <w:r>
+          <w:rPr>
+            <w:rFonts w:hint="eastAsia"/>
+          </w:rPr>
+          <w:delText>图书馆是高校文化建设的象征</w:delText>
+        </w:r>
+        <w:r>
+          <w:rPr>
+            <w:rFonts w:hint="eastAsia"/>
+          </w:rPr>
+          <w:delText>,</w:delText>
+        </w:r>
+        <w:r>
+          <w:rPr>
+            <w:rFonts w:hint="eastAsia"/>
+          </w:rPr>
+          <w:delText>是高校文化内涵的表现</w:delText>
+        </w:r>
+        <w:r>
+          <w:rPr>
+            <w:rFonts w:hint="eastAsia"/>
+          </w:rPr>
+          <w:delText>,</w:delText>
+        </w:r>
+        <w:r>
+          <w:rPr>
+            <w:rFonts w:hint="eastAsia"/>
+          </w:rPr>
+          <w:delText>是高校里一个最重要的组织机构</w:delText>
+        </w:r>
+        <w:r>
+          <w:rPr>
+            <w:rFonts w:hint="eastAsia"/>
+          </w:rPr>
+          <w:delText>,</w:delText>
+        </w:r>
+        <w:r>
+          <w:rPr>
+            <w:rFonts w:hint="eastAsia"/>
+          </w:rPr>
+          <w:delText>是学生课后学习的主阵地</w:delText>
+        </w:r>
+        <w:r>
+          <w:rPr>
+            <w:rFonts w:hint="eastAsia"/>
+          </w:rPr>
+          <w:delText>,</w:delText>
+        </w:r>
+        <w:r>
+          <w:rPr>
+            <w:rFonts w:hint="eastAsia"/>
+          </w:rPr>
+          <w:delText>是学生查阅参考文献的主要场所</w:delText>
+        </w:r>
+        <w:r>
+          <w:rPr>
+            <w:rFonts w:hint="eastAsia"/>
+          </w:rPr>
+          <w:delText>,</w:delText>
+        </w:r>
+        <w:r>
+          <w:rPr>
+            <w:rFonts w:hint="eastAsia"/>
+          </w:rPr>
+          <w:delText>是科研工作人员搞科研查阅资料的地方</w:delText>
+        </w:r>
+        <w:r>
+          <w:rPr>
+            <w:rFonts w:hint="eastAsia"/>
+          </w:rPr>
+          <w:delText>,</w:delText>
+        </w:r>
+        <w:r>
+          <w:rPr>
+            <w:rFonts w:hint="eastAsia"/>
+          </w:rPr>
+          <w:delText>图书馆在一定意义上可以说是高校教育的主要阵地</w:delText>
+        </w:r>
+        <w:r>
+          <w:rPr>
+            <w:rFonts w:hint="eastAsia"/>
+          </w:rPr>
+          <w:delText>,</w:delText>
+        </w:r>
+        <w:r>
+          <w:rPr>
+            <w:rFonts w:hint="eastAsia"/>
+          </w:rPr>
+          <w:delText>不管是思想政治教育还是各科文化知识教育。</w:delText>
+        </w:r>
+        <w:r>
+          <w:rPr>
+            <w:rFonts w:hint="eastAsia"/>
+          </w:rPr>
+          <w:delText>因此开发一套能对图书数据进行分析的数据分析平台成了学校发展的当务之急。</w:delText>
+        </w:r>
+      </w:del>
+    </w:p>
+    <w:p>
+      <w:pPr>
+        <w:pStyle w:val="1"/>
+        <w:numPr>
+          <w:ilvl w:val="0"/>
+          <w:numId w:val="2"/>
+        </w:numPr>
+        <w:rPr>
+          <w:del w:id="41" w:author="刘明钧" w:date="2016-11-21T09:30:00Z"/>
+        </w:rPr>
+      </w:pPr>
+      <w:del w:id="42" w:author="刘明钧" w:date="2016-11-21T09:30:00Z">
+        <w:r>
+          <w:rPr>
+            <w:rFonts w:hint="eastAsia"/>
+          </w:rPr>
+          <w:delText>项目目标</w:delText>
+        </w:r>
+      </w:del>
+    </w:p>
+    <w:p>
+      <w:pPr>
+        <w:ind w:firstLineChars="200" w:firstLine="420"/>
+        <w:rPr>
+          <w:del w:id="43" w:author="刘明钧" w:date="2016-11-21T09:30:00Z"/>
+        </w:rPr>
+      </w:pPr>
+      <w:del w:id="44" w:author="刘明钧" w:date="2016-11-21T09:30:00Z">
+        <w:r>
+          <w:rPr>
+            <w:rFonts w:hint="eastAsia"/>
+          </w:rPr>
+          <w:delText>完成对财大图书馆数据的清洗，建立有效的数据仓库作为数据分析的基础。通过数据分析手段挖掘图书数据终的价值并以图形化的方式加以展示，最终交付成果为图书数据分析平台（</w:delText>
+        </w:r>
+        <w:r>
+          <w:rPr>
+            <w:rFonts w:hint="eastAsia"/>
+          </w:rPr>
+          <w:delText>B/S</w:delText>
+        </w:r>
+        <w:r>
+          <w:rPr>
+            <w:rFonts w:hint="eastAsia"/>
+          </w:rPr>
+          <w:delText>架构）。</w:delText>
+        </w:r>
+      </w:del>
+    </w:p>
+    <w:p>
+      <w:pPr>
+        <w:ind w:firstLineChars="200" w:firstLine="420"/>
+        <w:rPr>
+          <w:del w:id="45" w:author="刘明钧" w:date="2016-11-21T09:30:00Z"/>
+        </w:rPr>
+      </w:pPr>
+    </w:p>
+    <w:p>
+      <w:pPr>
+        <w:pStyle w:val="1"/>
+        <w:numPr>
+          <w:ilvl w:val="0"/>
+          <w:numId w:val="2"/>
+        </w:numPr>
+        <w:rPr>
+          <w:del w:id="46" w:author="刘明钧" w:date="2016-11-21T09:30:00Z"/>
+        </w:rPr>
+      </w:pPr>
+      <w:del w:id="47" w:author="刘明钧" w:date="2016-11-21T09:30:00Z">
+        <w:r>
+          <w:rPr>
+            <w:rFonts w:hint="eastAsia"/>
+          </w:rPr>
+          <w:delText>项目</w:delText>
+        </w:r>
+      </w:del>
+      <w:del w:id="48" w:author="刘明钧" w:date="2016-11-19T15:51:00Z">
         <w:r>
           <w:rPr>
             <w:rFonts w:hint="eastAsia"/>
@@ -675,24 +786,19 @@
           <w:delText>的关键利益相关人</w:delText>
         </w:r>
       </w:del>
-      <w:ins w:id="1" w:author="刘明钧" w:date="2016-11-19T15:51:00Z">
-        <w:r>
-          <w:rPr>
-            <w:rFonts w:hint="eastAsia"/>
-          </w:rPr>
-          <w:t>人员组织</w:t>
-        </w:r>
-      </w:ins>
     </w:p>
     <w:p>
       <w:pPr>
-        <w:pPrChange w:id="2" w:author="刘明钧" w:date="2016-11-19T15:51:00Z">
+        <w:rPr>
+          <w:del w:id="49" w:author="刘明钧" w:date="2016-11-21T09:30:00Z"/>
+        </w:rPr>
+        <w:pPrChange w:id="50" w:author="刘明钧" w:date="2016-11-19T15:51:00Z">
           <w:pPr>
             <w:ind w:firstLineChars="200" w:firstLine="420"/>
           </w:pPr>
         </w:pPrChange>
       </w:pPr>
-      <w:del w:id="3" w:author="刘明钧" w:date="2016-11-19T15:51:00Z">
+      <w:del w:id="51" w:author="刘明钧" w:date="2016-11-19T15:51:00Z">
         <w:r>
           <w:rPr>
             <w:rFonts w:hint="eastAsia"/>
@@ -708,7 +814,7 @@
         <w:jc w:val="center"/>
         <w:tblInd w:w="0" w:type="dxa"/>
         <w:tblLook w:val="01E0" w:firstRow="1" w:lastRow="1" w:firstColumn="1" w:lastColumn="1" w:noHBand="0" w:noVBand="0"/>
-        <w:tblPrChange w:id="4" w:author="刘明钧" w:date="2016-11-19T15:50:00Z">
+        <w:tblPrChange w:id="52" w:author="刘明钧" w:date="2016-11-19T15:50:00Z">
           <w:tblPr>
             <w:tblStyle w:val="a3"/>
             <w:tblW w:w="0" w:type="auto"/>
@@ -721,7 +827,7 @@
         <w:gridCol w:w="2074"/>
         <w:gridCol w:w="2074"/>
         <w:gridCol w:w="2074"/>
-        <w:tblGridChange w:id="5">
+        <w:tblGridChange w:id="53">
           <w:tblGrid>
             <w:gridCol w:w="2074"/>
             <w:gridCol w:w="2074"/>
@@ -732,6 +838,7 @@
       <w:tr>
         <w:trPr>
           <w:jc w:val="center"/>
+          <w:del w:id="54" w:author="刘明钧" w:date="2016-11-21T09:30:00Z"/>
         </w:trPr>
         <w:tc>
           <w:tcPr>
@@ -743,7 +850,7 @@
               <w:right w:val="single" w:sz="4" w:space="0" w:color="auto"/>
             </w:tcBorders>
             <w:hideMark/>
-            <w:tcPrChange w:id="6" w:author="刘明钧" w:date="2016-11-19T15:50:00Z">
+            <w:tcPrChange w:id="55" w:author="刘明钧" w:date="2016-11-19T15:50:00Z">
               <w:tcPr>
                 <w:tcW w:w="2074" w:type="dxa"/>
                 <w:tcBorders>
@@ -757,12 +864,19 @@
             </w:tcPrChange>
           </w:tcPr>
           <w:p>
-            <w:r>
-              <w:rPr>
-                <w:rFonts w:hint="eastAsia"/>
-              </w:rPr>
-              <w:t>姓名</w:t>
-            </w:r>
+            <w:pPr>
+              <w:rPr>
+                <w:del w:id="56" w:author="刘明钧" w:date="2016-11-21T09:30:00Z"/>
+              </w:rPr>
+            </w:pPr>
+            <w:del w:id="57" w:author="刘明钧" w:date="2016-11-21T09:30:00Z">
+              <w:r>
+                <w:rPr>
+                  <w:rFonts w:hint="eastAsia"/>
+                </w:rPr>
+                <w:delText>姓名</w:delText>
+              </w:r>
+            </w:del>
           </w:p>
         </w:tc>
         <w:tc>
@@ -775,7 +889,7 @@
               <w:right w:val="single" w:sz="4" w:space="0" w:color="auto"/>
             </w:tcBorders>
             <w:hideMark/>
-            <w:tcPrChange w:id="7" w:author="刘明钧" w:date="2016-11-19T15:50:00Z">
+            <w:tcPrChange w:id="58" w:author="刘明钧" w:date="2016-11-19T15:50:00Z">
               <w:tcPr>
                 <w:tcW w:w="2074" w:type="dxa"/>
                 <w:tcBorders>
@@ -789,12 +903,19 @@
             </w:tcPrChange>
           </w:tcPr>
           <w:p>
-            <w:r>
-              <w:rPr>
-                <w:rFonts w:hint="eastAsia"/>
-              </w:rPr>
-              <w:t>职位</w:t>
-            </w:r>
+            <w:pPr>
+              <w:rPr>
+                <w:del w:id="59" w:author="刘明钧" w:date="2016-11-21T09:30:00Z"/>
+              </w:rPr>
+            </w:pPr>
+            <w:del w:id="60" w:author="刘明钧" w:date="2016-11-21T09:30:00Z">
+              <w:r>
+                <w:rPr>
+                  <w:rFonts w:hint="eastAsia"/>
+                </w:rPr>
+                <w:delText>职位</w:delText>
+              </w:r>
+            </w:del>
           </w:p>
         </w:tc>
         <w:tc>
@@ -807,7 +928,7 @@
               <w:right w:val="single" w:sz="4" w:space="0" w:color="auto"/>
             </w:tcBorders>
             <w:hideMark/>
-            <w:tcPrChange w:id="8" w:author="刘明钧" w:date="2016-11-19T15:50:00Z">
+            <w:tcPrChange w:id="61" w:author="刘明钧" w:date="2016-11-19T15:50:00Z">
               <w:tcPr>
                 <w:tcW w:w="2074" w:type="dxa"/>
                 <w:tcBorders>
@@ -821,18 +942,26 @@
             </w:tcPrChange>
           </w:tcPr>
           <w:p>
-            <w:r>
-              <w:rPr>
-                <w:rFonts w:hint="eastAsia"/>
-              </w:rPr>
-              <w:t>联系方式</w:t>
-            </w:r>
+            <w:pPr>
+              <w:rPr>
+                <w:del w:id="62" w:author="刘明钧" w:date="2016-11-21T09:30:00Z"/>
+              </w:rPr>
+            </w:pPr>
+            <w:del w:id="63" w:author="刘明钧" w:date="2016-11-21T09:30:00Z">
+              <w:r>
+                <w:rPr>
+                  <w:rFonts w:hint="eastAsia"/>
+                </w:rPr>
+                <w:delText>联系方式</w:delText>
+              </w:r>
+            </w:del>
           </w:p>
         </w:tc>
       </w:tr>
       <w:tr>
         <w:trPr>
           <w:jc w:val="center"/>
+          <w:del w:id="64" w:author="刘明钧" w:date="2016-11-21T09:30:00Z"/>
         </w:trPr>
         <w:tc>
           <w:tcPr>
@@ -843,7 +972,7 @@
               <w:bottom w:val="single" w:sz="4" w:space="0" w:color="auto"/>
               <w:right w:val="single" w:sz="4" w:space="0" w:color="auto"/>
             </w:tcBorders>
-            <w:tcPrChange w:id="9" w:author="刘明钧" w:date="2016-11-19T15:50:00Z">
+            <w:tcPrChange w:id="65" w:author="刘明钧" w:date="2016-11-19T15:50:00Z">
               <w:tcPr>
                 <w:tcW w:w="2074" w:type="dxa"/>
                 <w:tcBorders>
@@ -856,14 +985,19 @@
             </w:tcPrChange>
           </w:tcPr>
           <w:p>
-            <w:proofErr w:type="gramStart"/>
-            <w:r>
-              <w:rPr>
-                <w:rFonts w:hint="eastAsia"/>
-              </w:rPr>
-              <w:t>刘明钧</w:t>
-            </w:r>
-            <w:proofErr w:type="gramEnd"/>
+            <w:pPr>
+              <w:rPr>
+                <w:del w:id="66" w:author="刘明钧" w:date="2016-11-21T09:30:00Z"/>
+              </w:rPr>
+            </w:pPr>
+            <w:del w:id="67" w:author="刘明钧" w:date="2016-11-21T09:30:00Z">
+              <w:r>
+                <w:rPr>
+                  <w:rFonts w:hint="eastAsia"/>
+                </w:rPr>
+                <w:delText>刘明钧</w:delText>
+              </w:r>
+            </w:del>
           </w:p>
         </w:tc>
         <w:tc>
@@ -875,7 +1009,7 @@
               <w:bottom w:val="single" w:sz="4" w:space="0" w:color="auto"/>
               <w:right w:val="single" w:sz="4" w:space="0" w:color="auto"/>
             </w:tcBorders>
-            <w:tcPrChange w:id="10" w:author="刘明钧" w:date="2016-11-19T15:50:00Z">
+            <w:tcPrChange w:id="68" w:author="刘明钧" w:date="2016-11-19T15:50:00Z">
               <w:tcPr>
                 <w:tcW w:w="2074" w:type="dxa"/>
                 <w:tcBorders>
@@ -888,12 +1022,19 @@
             </w:tcPrChange>
           </w:tcPr>
           <w:p>
-            <w:r>
-              <w:rPr>
-                <w:rFonts w:hint="eastAsia"/>
-              </w:rPr>
-              <w:t>项目经理</w:t>
-            </w:r>
+            <w:pPr>
+              <w:rPr>
+                <w:del w:id="69" w:author="刘明钧" w:date="2016-11-21T09:30:00Z"/>
+              </w:rPr>
+            </w:pPr>
+            <w:del w:id="70" w:author="刘明钧" w:date="2016-11-21T09:30:00Z">
+              <w:r>
+                <w:rPr>
+                  <w:rFonts w:hint="eastAsia"/>
+                </w:rPr>
+                <w:delText>项目经理</w:delText>
+              </w:r>
+            </w:del>
           </w:p>
         </w:tc>
         <w:tc>
@@ -905,7 +1046,7 @@
               <w:bottom w:val="single" w:sz="4" w:space="0" w:color="auto"/>
               <w:right w:val="single" w:sz="4" w:space="0" w:color="auto"/>
             </w:tcBorders>
-            <w:tcPrChange w:id="11" w:author="刘明钧" w:date="2016-11-19T15:50:00Z">
+            <w:tcPrChange w:id="71" w:author="刘明钧" w:date="2016-11-19T15:50:00Z">
               <w:tcPr>
                 <w:tcW w:w="2074" w:type="dxa"/>
                 <w:tcBorders>
@@ -918,21 +1059,29 @@
             </w:tcPrChange>
           </w:tcPr>
           <w:p>
-            <w:r>
-              <w:t>L</w:t>
-            </w:r>
-            <w:r>
-              <w:rPr>
-                <w:rFonts w:hint="eastAsia"/>
-              </w:rPr>
-              <w:t>mjlio@foxmail.com</w:t>
-            </w:r>
+            <w:pPr>
+              <w:rPr>
+                <w:del w:id="72" w:author="刘明钧" w:date="2016-11-21T09:30:00Z"/>
+              </w:rPr>
+            </w:pPr>
+            <w:del w:id="73" w:author="刘明钧" w:date="2016-11-21T09:30:00Z">
+              <w:r>
+                <w:delText>L</w:delText>
+              </w:r>
+              <w:r>
+                <w:rPr>
+                  <w:rFonts w:hint="eastAsia"/>
+                </w:rPr>
+                <w:delText>mjlio@foxmail.com</w:delText>
+              </w:r>
+            </w:del>
           </w:p>
         </w:tc>
       </w:tr>
       <w:tr>
         <w:trPr>
           <w:jc w:val="center"/>
+          <w:del w:id="74" w:author="刘明钧" w:date="2016-11-21T09:30:00Z"/>
         </w:trPr>
         <w:tc>
           <w:tcPr>
@@ -943,7 +1092,7 @@
               <w:bottom w:val="single" w:sz="4" w:space="0" w:color="auto"/>
               <w:right w:val="single" w:sz="4" w:space="0" w:color="auto"/>
             </w:tcBorders>
-            <w:tcPrChange w:id="12" w:author="刘明钧" w:date="2016-11-19T15:50:00Z">
+            <w:tcPrChange w:id="75" w:author="刘明钧" w:date="2016-11-19T15:50:00Z">
               <w:tcPr>
                 <w:tcW w:w="2074" w:type="dxa"/>
                 <w:tcBorders>
@@ -958,17 +1107,17 @@
           <w:p>
             <w:pPr>
               <w:rPr>
-                <w:rFonts w:hint="eastAsia"/>
-              </w:rPr>
-            </w:pPr>
-            <w:proofErr w:type="gramStart"/>
-            <w:r>
-              <w:rPr>
-                <w:rFonts w:hint="eastAsia"/>
-              </w:rPr>
-              <w:t>吴慧丰</w:t>
-            </w:r>
-            <w:proofErr w:type="gramEnd"/>
+                <w:del w:id="76" w:author="刘明钧" w:date="2016-11-21T09:30:00Z"/>
+              </w:rPr>
+            </w:pPr>
+            <w:del w:id="77" w:author="刘明钧" w:date="2016-11-21T09:30:00Z">
+              <w:r>
+                <w:rPr>
+                  <w:rFonts w:hint="eastAsia"/>
+                </w:rPr>
+                <w:delText>吴慧丰</w:delText>
+              </w:r>
+            </w:del>
           </w:p>
         </w:tc>
         <w:tc>
@@ -980,7 +1129,7 @@
               <w:bottom w:val="single" w:sz="4" w:space="0" w:color="auto"/>
               <w:right w:val="single" w:sz="4" w:space="0" w:color="auto"/>
             </w:tcBorders>
-            <w:tcPrChange w:id="13" w:author="刘明钧" w:date="2016-11-19T15:50:00Z">
+            <w:tcPrChange w:id="78" w:author="刘明钧" w:date="2016-11-19T15:50:00Z">
               <w:tcPr>
                 <w:tcW w:w="2074" w:type="dxa"/>
                 <w:tcBorders>
@@ -993,12 +1142,19 @@
             </w:tcPrChange>
           </w:tcPr>
           <w:p>
-            <w:r>
-              <w:rPr>
-                <w:rFonts w:hint="eastAsia"/>
-              </w:rPr>
-              <w:t>需求分析师</w:t>
-            </w:r>
+            <w:pPr>
+              <w:rPr>
+                <w:del w:id="79" w:author="刘明钧" w:date="2016-11-21T09:30:00Z"/>
+              </w:rPr>
+            </w:pPr>
+            <w:del w:id="80" w:author="刘明钧" w:date="2016-11-21T09:30:00Z">
+              <w:r>
+                <w:rPr>
+                  <w:rFonts w:hint="eastAsia"/>
+                </w:rPr>
+                <w:delText>需求分析师</w:delText>
+              </w:r>
+            </w:del>
           </w:p>
         </w:tc>
         <w:tc>
@@ -1010,7 +1166,7 @@
               <w:bottom w:val="single" w:sz="4" w:space="0" w:color="auto"/>
               <w:right w:val="single" w:sz="4" w:space="0" w:color="auto"/>
             </w:tcBorders>
-            <w:tcPrChange w:id="14" w:author="刘明钧" w:date="2016-11-19T15:50:00Z">
+            <w:tcPrChange w:id="81" w:author="刘明钧" w:date="2016-11-19T15:50:00Z">
               <w:tcPr>
                 <w:tcW w:w="2074" w:type="dxa"/>
                 <w:tcBorders>
@@ -1022,12 +1178,19 @@
               </w:tcPr>
             </w:tcPrChange>
           </w:tcPr>
-          <w:p/>
+          <w:p>
+            <w:pPr>
+              <w:rPr>
+                <w:del w:id="82" w:author="刘明钧" w:date="2016-11-21T09:30:00Z"/>
+              </w:rPr>
+            </w:pPr>
+          </w:p>
         </w:tc>
       </w:tr>
       <w:tr>
         <w:trPr>
           <w:jc w:val="center"/>
+          <w:del w:id="83" w:author="刘明钧" w:date="2016-11-21T09:30:00Z"/>
         </w:trPr>
         <w:tc>
           <w:tcPr>
@@ -1038,7 +1201,7 @@
               <w:bottom w:val="single" w:sz="4" w:space="0" w:color="auto"/>
               <w:right w:val="single" w:sz="4" w:space="0" w:color="auto"/>
             </w:tcBorders>
-            <w:tcPrChange w:id="15" w:author="刘明钧" w:date="2016-11-19T15:50:00Z">
+            <w:tcPrChange w:id="84" w:author="刘明钧" w:date="2016-11-19T15:50:00Z">
               <w:tcPr>
                 <w:tcW w:w="2074" w:type="dxa"/>
                 <w:tcBorders>
@@ -1053,15 +1216,17 @@
           <w:p>
             <w:pPr>
               <w:rPr>
-                <w:rFonts w:hint="eastAsia"/>
-              </w:rPr>
-            </w:pPr>
-            <w:r>
-              <w:rPr>
-                <w:rFonts w:hint="eastAsia"/>
-              </w:rPr>
-              <w:t>童晓婷</w:t>
-            </w:r>
+                <w:del w:id="85" w:author="刘明钧" w:date="2016-11-21T09:30:00Z"/>
+              </w:rPr>
+            </w:pPr>
+            <w:del w:id="86" w:author="刘明钧" w:date="2016-11-21T09:30:00Z">
+              <w:r>
+                <w:rPr>
+                  <w:rFonts w:hint="eastAsia"/>
+                </w:rPr>
+                <w:delText>童晓婷</w:delText>
+              </w:r>
+            </w:del>
           </w:p>
         </w:tc>
         <w:tc>
@@ -1073,7 +1238,7 @@
               <w:bottom w:val="single" w:sz="4" w:space="0" w:color="auto"/>
               <w:right w:val="single" w:sz="4" w:space="0" w:color="auto"/>
             </w:tcBorders>
-            <w:tcPrChange w:id="16" w:author="刘明钧" w:date="2016-11-19T15:50:00Z">
+            <w:tcPrChange w:id="87" w:author="刘明钧" w:date="2016-11-19T15:50:00Z">
               <w:tcPr>
                 <w:tcW w:w="2074" w:type="dxa"/>
                 <w:tcBorders>
@@ -1086,26 +1251,19 @@
             </w:tcPrChange>
           </w:tcPr>
           <w:p>
-            <w:r>
-              <w:rPr>
-                <w:rFonts w:hint="eastAsia"/>
-              </w:rPr>
-              <w:t>数据</w:t>
-            </w:r>
-            <w:proofErr w:type="gramStart"/>
-            <w:r>
-              <w:rPr>
-                <w:rFonts w:hint="eastAsia"/>
-              </w:rPr>
-              <w:t>迁移组</w:t>
-            </w:r>
-            <w:proofErr w:type="gramEnd"/>
-            <w:r>
-              <w:rPr>
-                <w:rFonts w:hint="eastAsia"/>
-              </w:rPr>
-              <w:t>组长</w:t>
-            </w:r>
+            <w:pPr>
+              <w:rPr>
+                <w:del w:id="88" w:author="刘明钧" w:date="2016-11-21T09:30:00Z"/>
+              </w:rPr>
+            </w:pPr>
+            <w:del w:id="89" w:author="刘明钧" w:date="2016-11-21T09:30:00Z">
+              <w:r>
+                <w:rPr>
+                  <w:rFonts w:hint="eastAsia"/>
+                </w:rPr>
+                <w:delText>数据迁移组组长</w:delText>
+              </w:r>
+            </w:del>
           </w:p>
         </w:tc>
         <w:tc>
@@ -1117,7 +1275,7 @@
               <w:bottom w:val="single" w:sz="4" w:space="0" w:color="auto"/>
               <w:right w:val="single" w:sz="4" w:space="0" w:color="auto"/>
             </w:tcBorders>
-            <w:tcPrChange w:id="17" w:author="刘明钧" w:date="2016-11-19T15:50:00Z">
+            <w:tcPrChange w:id="90" w:author="刘明钧" w:date="2016-11-19T15:50:00Z">
               <w:tcPr>
                 <w:tcW w:w="2074" w:type="dxa"/>
                 <w:tcBorders>
@@ -1129,12 +1287,19 @@
               </w:tcPr>
             </w:tcPrChange>
           </w:tcPr>
-          <w:p/>
+          <w:p>
+            <w:pPr>
+              <w:rPr>
+                <w:del w:id="91" w:author="刘明钧" w:date="2016-11-21T09:30:00Z"/>
+              </w:rPr>
+            </w:pPr>
+          </w:p>
         </w:tc>
       </w:tr>
       <w:tr>
         <w:trPr>
           <w:jc w:val="center"/>
+          <w:del w:id="92" w:author="刘明钧" w:date="2016-11-21T09:30:00Z"/>
         </w:trPr>
         <w:tc>
           <w:tcPr>
@@ -1145,7 +1310,7 @@
               <w:bottom w:val="single" w:sz="4" w:space="0" w:color="auto"/>
               <w:right w:val="single" w:sz="4" w:space="0" w:color="auto"/>
             </w:tcBorders>
-            <w:tcPrChange w:id="18" w:author="刘明钧" w:date="2016-11-19T15:50:00Z">
+            <w:tcPrChange w:id="93" w:author="刘明钧" w:date="2016-11-19T15:50:00Z">
               <w:tcPr>
                 <w:tcW w:w="2074" w:type="dxa"/>
                 <w:tcBorders>
@@ -1158,12 +1323,19 @@
             </w:tcPrChange>
           </w:tcPr>
           <w:p>
-            <w:r>
-              <w:rPr>
-                <w:rFonts w:hint="eastAsia"/>
-              </w:rPr>
-              <w:t>陈桢</w:t>
-            </w:r>
+            <w:pPr>
+              <w:rPr>
+                <w:del w:id="94" w:author="刘明钧" w:date="2016-11-21T09:30:00Z"/>
+              </w:rPr>
+            </w:pPr>
+            <w:del w:id="95" w:author="刘明钧" w:date="2016-11-21T09:30:00Z">
+              <w:r>
+                <w:rPr>
+                  <w:rFonts w:hint="eastAsia"/>
+                </w:rPr>
+                <w:delText>陈桢</w:delText>
+              </w:r>
+            </w:del>
           </w:p>
         </w:tc>
         <w:tc>
@@ -1175,7 +1347,7 @@
               <w:bottom w:val="single" w:sz="4" w:space="0" w:color="auto"/>
               <w:right w:val="single" w:sz="4" w:space="0" w:color="auto"/>
             </w:tcBorders>
-            <w:tcPrChange w:id="19" w:author="刘明钧" w:date="2016-11-19T15:50:00Z">
+            <w:tcPrChange w:id="96" w:author="刘明钧" w:date="2016-11-19T15:50:00Z">
               <w:tcPr>
                 <w:tcW w:w="2074" w:type="dxa"/>
                 <w:tcBorders>
@@ -1188,12 +1360,19 @@
             </w:tcPrChange>
           </w:tcPr>
           <w:p>
-            <w:r>
-              <w:rPr>
-                <w:rFonts w:hint="eastAsia"/>
-              </w:rPr>
-              <w:t>开发组组长</w:t>
-            </w:r>
+            <w:pPr>
+              <w:rPr>
+                <w:del w:id="97" w:author="刘明钧" w:date="2016-11-21T09:30:00Z"/>
+              </w:rPr>
+            </w:pPr>
+            <w:del w:id="98" w:author="刘明钧" w:date="2016-11-21T09:30:00Z">
+              <w:r>
+                <w:rPr>
+                  <w:rFonts w:hint="eastAsia"/>
+                </w:rPr>
+                <w:delText>开发组组长</w:delText>
+              </w:r>
+            </w:del>
           </w:p>
         </w:tc>
         <w:tc>
@@ -1205,7 +1384,7 @@
               <w:bottom w:val="single" w:sz="4" w:space="0" w:color="auto"/>
               <w:right w:val="single" w:sz="4" w:space="0" w:color="auto"/>
             </w:tcBorders>
-            <w:tcPrChange w:id="20" w:author="刘明钧" w:date="2016-11-19T15:50:00Z">
+            <w:tcPrChange w:id="99" w:author="刘明钧" w:date="2016-11-19T15:50:00Z">
               <w:tcPr>
                 <w:tcW w:w="2074" w:type="dxa"/>
                 <w:tcBorders>
@@ -1217,12 +1396,19 @@
               </w:tcPr>
             </w:tcPrChange>
           </w:tcPr>
-          <w:p/>
+          <w:p>
+            <w:pPr>
+              <w:rPr>
+                <w:del w:id="100" w:author="刘明钧" w:date="2016-11-21T09:30:00Z"/>
+              </w:rPr>
+            </w:pPr>
+          </w:p>
         </w:tc>
       </w:tr>
       <w:tr>
         <w:trPr>
           <w:jc w:val="center"/>
+          <w:del w:id="101" w:author="刘明钧" w:date="2016-11-21T09:30:00Z"/>
         </w:trPr>
         <w:tc>
           <w:tcPr>
@@ -1233,7 +1419,7 @@
               <w:bottom w:val="single" w:sz="4" w:space="0" w:color="auto"/>
               <w:right w:val="single" w:sz="4" w:space="0" w:color="auto"/>
             </w:tcBorders>
-            <w:tcPrChange w:id="21" w:author="刘明钧" w:date="2016-11-19T15:50:00Z">
+            <w:tcPrChange w:id="102" w:author="刘明钧" w:date="2016-11-19T15:50:00Z">
               <w:tcPr>
                 <w:tcW w:w="2074" w:type="dxa"/>
                 <w:tcBorders>
@@ -1246,12 +1432,19 @@
             </w:tcPrChange>
           </w:tcPr>
           <w:p>
-            <w:r>
-              <w:rPr>
-                <w:rFonts w:hint="eastAsia"/>
-              </w:rPr>
-              <w:t>王道涵</w:t>
-            </w:r>
+            <w:pPr>
+              <w:rPr>
+                <w:del w:id="103" w:author="刘明钧" w:date="2016-11-21T09:30:00Z"/>
+              </w:rPr>
+            </w:pPr>
+            <w:del w:id="104" w:author="刘明钧" w:date="2016-11-21T09:30:00Z">
+              <w:r>
+                <w:rPr>
+                  <w:rFonts w:hint="eastAsia"/>
+                </w:rPr>
+                <w:delText>王道涵</w:delText>
+              </w:r>
+            </w:del>
           </w:p>
         </w:tc>
         <w:tc>
@@ -1263,7 +1456,7 @@
               <w:bottom w:val="single" w:sz="4" w:space="0" w:color="auto"/>
               <w:right w:val="single" w:sz="4" w:space="0" w:color="auto"/>
             </w:tcBorders>
-            <w:tcPrChange w:id="22" w:author="刘明钧" w:date="2016-11-19T15:50:00Z">
+            <w:tcPrChange w:id="105" w:author="刘明钧" w:date="2016-11-19T15:50:00Z">
               <w:tcPr>
                 <w:tcW w:w="2074" w:type="dxa"/>
                 <w:tcBorders>
@@ -1276,12 +1469,19 @@
             </w:tcPrChange>
           </w:tcPr>
           <w:p>
-            <w:r>
-              <w:rPr>
-                <w:rFonts w:hint="eastAsia"/>
-              </w:rPr>
-              <w:t>测试组组长</w:t>
-            </w:r>
+            <w:pPr>
+              <w:rPr>
+                <w:del w:id="106" w:author="刘明钧" w:date="2016-11-21T09:30:00Z"/>
+              </w:rPr>
+            </w:pPr>
+            <w:del w:id="107" w:author="刘明钧" w:date="2016-11-21T09:30:00Z">
+              <w:r>
+                <w:rPr>
+                  <w:rFonts w:hint="eastAsia"/>
+                </w:rPr>
+                <w:delText>测试组组长</w:delText>
+              </w:r>
+            </w:del>
           </w:p>
         </w:tc>
         <w:tc>
@@ -1293,7 +1493,7 @@
               <w:bottom w:val="single" w:sz="4" w:space="0" w:color="auto"/>
               <w:right w:val="single" w:sz="4" w:space="0" w:color="auto"/>
             </w:tcBorders>
-            <w:tcPrChange w:id="23" w:author="刘明钧" w:date="2016-11-19T15:50:00Z">
+            <w:tcPrChange w:id="108" w:author="刘明钧" w:date="2016-11-19T15:50:00Z">
               <w:tcPr>
                 <w:tcW w:w="2074" w:type="dxa"/>
                 <w:tcBorders>
@@ -1305,12 +1505,19 @@
               </w:tcPr>
             </w:tcPrChange>
           </w:tcPr>
-          <w:p/>
+          <w:p>
+            <w:pPr>
+              <w:rPr>
+                <w:del w:id="109" w:author="刘明钧" w:date="2016-11-21T09:30:00Z"/>
+              </w:rPr>
+            </w:pPr>
+          </w:p>
         </w:tc>
       </w:tr>
       <w:tr>
         <w:trPr>
           <w:jc w:val="center"/>
+          <w:del w:id="110" w:author="刘明钧" w:date="2016-11-21T09:30:00Z"/>
         </w:trPr>
         <w:tc>
           <w:tcPr>
@@ -1321,7 +1528,7 @@
               <w:bottom w:val="single" w:sz="4" w:space="0" w:color="auto"/>
               <w:right w:val="single" w:sz="4" w:space="0" w:color="auto"/>
             </w:tcBorders>
-            <w:tcPrChange w:id="24" w:author="刘明钧" w:date="2016-11-19T15:50:00Z">
+            <w:tcPrChange w:id="111" w:author="刘明钧" w:date="2016-11-19T15:50:00Z">
               <w:tcPr>
                 <w:tcW w:w="2074" w:type="dxa"/>
                 <w:tcBorders>
@@ -1336,17 +1543,17 @@
           <w:p>
             <w:pPr>
               <w:rPr>
-                <w:rFonts w:hint="eastAsia"/>
-              </w:rPr>
-            </w:pPr>
-            <w:proofErr w:type="gramStart"/>
-            <w:r>
-              <w:rPr>
-                <w:rFonts w:hint="eastAsia"/>
-              </w:rPr>
-              <w:t>章晨鹏</w:t>
-            </w:r>
-            <w:proofErr w:type="gramEnd"/>
+                <w:del w:id="112" w:author="刘明钧" w:date="2016-11-21T09:30:00Z"/>
+              </w:rPr>
+            </w:pPr>
+            <w:del w:id="113" w:author="刘明钧" w:date="2016-11-21T09:30:00Z">
+              <w:r>
+                <w:rPr>
+                  <w:rFonts w:hint="eastAsia"/>
+                </w:rPr>
+                <w:delText>章晨鹏</w:delText>
+              </w:r>
+            </w:del>
           </w:p>
         </w:tc>
         <w:tc>
@@ -1358,7 +1565,7 @@
               <w:bottom w:val="single" w:sz="4" w:space="0" w:color="auto"/>
               <w:right w:val="single" w:sz="4" w:space="0" w:color="auto"/>
             </w:tcBorders>
-            <w:tcPrChange w:id="25" w:author="刘明钧" w:date="2016-11-19T15:50:00Z">
+            <w:tcPrChange w:id="114" w:author="刘明钧" w:date="2016-11-19T15:50:00Z">
               <w:tcPr>
                 <w:tcW w:w="2074" w:type="dxa"/>
                 <w:tcBorders>
@@ -1373,15 +1580,17 @@
           <w:p>
             <w:pPr>
               <w:rPr>
-                <w:rFonts w:hint="eastAsia"/>
-              </w:rPr>
-            </w:pPr>
-            <w:r>
-              <w:rPr>
-                <w:rFonts w:hint="eastAsia"/>
-              </w:rPr>
-              <w:t>驻场开发工程师</w:t>
-            </w:r>
+                <w:del w:id="115" w:author="刘明钧" w:date="2016-11-21T09:30:00Z"/>
+              </w:rPr>
+            </w:pPr>
+            <w:del w:id="116" w:author="刘明钧" w:date="2016-11-21T09:30:00Z">
+              <w:r>
+                <w:rPr>
+                  <w:rFonts w:hint="eastAsia"/>
+                </w:rPr>
+                <w:delText>驻场开发工程师</w:delText>
+              </w:r>
+            </w:del>
           </w:p>
         </w:tc>
         <w:tc>
@@ -1393,7 +1602,7 @@
               <w:bottom w:val="single" w:sz="4" w:space="0" w:color="auto"/>
               <w:right w:val="single" w:sz="4" w:space="0" w:color="auto"/>
             </w:tcBorders>
-            <w:tcPrChange w:id="26" w:author="刘明钧" w:date="2016-11-19T15:50:00Z">
+            <w:tcPrChange w:id="117" w:author="刘明钧" w:date="2016-11-19T15:50:00Z">
               <w:tcPr>
                 <w:tcW w:w="2074" w:type="dxa"/>
                 <w:tcBorders>
@@ -1405,12 +1614,19 @@
               </w:tcPr>
             </w:tcPrChange>
           </w:tcPr>
-          <w:p/>
+          <w:p>
+            <w:pPr>
+              <w:rPr>
+                <w:del w:id="118" w:author="刘明钧" w:date="2016-11-21T09:30:00Z"/>
+              </w:rPr>
+            </w:pPr>
+          </w:p>
         </w:tc>
       </w:tr>
       <w:tr>
         <w:trPr>
           <w:jc w:val="center"/>
+          <w:del w:id="119" w:author="刘明钧" w:date="2016-11-21T09:30:00Z"/>
         </w:trPr>
         <w:tc>
           <w:tcPr>
@@ -1421,7 +1637,7 @@
               <w:bottom w:val="single" w:sz="4" w:space="0" w:color="auto"/>
               <w:right w:val="single" w:sz="4" w:space="0" w:color="auto"/>
             </w:tcBorders>
-            <w:tcPrChange w:id="27" w:author="刘明钧" w:date="2016-11-19T15:50:00Z">
+            <w:tcPrChange w:id="120" w:author="刘明钧" w:date="2016-11-19T15:50:00Z">
               <w:tcPr>
                 <w:tcW w:w="2074" w:type="dxa"/>
                 <w:tcBorders>
@@ -1436,15 +1652,17 @@
           <w:p>
             <w:pPr>
               <w:rPr>
-                <w:rFonts w:hint="eastAsia"/>
-              </w:rPr>
-            </w:pPr>
-            <w:r>
-              <w:rPr>
-                <w:rFonts w:hint="eastAsia"/>
-              </w:rPr>
-              <w:t>卢皓宇</w:t>
-            </w:r>
+                <w:del w:id="121" w:author="刘明钧" w:date="2016-11-21T09:30:00Z"/>
+              </w:rPr>
+            </w:pPr>
+            <w:del w:id="122" w:author="刘明钧" w:date="2016-11-21T09:30:00Z">
+              <w:r>
+                <w:rPr>
+                  <w:rFonts w:hint="eastAsia"/>
+                </w:rPr>
+                <w:delText>卢皓宇</w:delText>
+              </w:r>
+            </w:del>
           </w:p>
         </w:tc>
         <w:tc>
@@ -1456,7 +1674,7 @@
               <w:bottom w:val="single" w:sz="4" w:space="0" w:color="auto"/>
               <w:right w:val="single" w:sz="4" w:space="0" w:color="auto"/>
             </w:tcBorders>
-            <w:tcPrChange w:id="28" w:author="刘明钧" w:date="2016-11-19T15:50:00Z">
+            <w:tcPrChange w:id="123" w:author="刘明钧" w:date="2016-11-19T15:50:00Z">
               <w:tcPr>
                 <w:tcW w:w="2074" w:type="dxa"/>
                 <w:tcBorders>
@@ -1469,12 +1687,19 @@
             </w:tcPrChange>
           </w:tcPr>
           <w:p>
-            <w:r>
-              <w:rPr>
-                <w:rFonts w:hint="eastAsia"/>
-              </w:rPr>
-              <w:t>驻场开发工程师</w:t>
-            </w:r>
+            <w:pPr>
+              <w:rPr>
+                <w:del w:id="124" w:author="刘明钧" w:date="2016-11-21T09:30:00Z"/>
+              </w:rPr>
+            </w:pPr>
+            <w:del w:id="125" w:author="刘明钧" w:date="2016-11-21T09:30:00Z">
+              <w:r>
+                <w:rPr>
+                  <w:rFonts w:hint="eastAsia"/>
+                </w:rPr>
+                <w:delText>驻场开发工程师</w:delText>
+              </w:r>
+            </w:del>
           </w:p>
         </w:tc>
         <w:tc>
@@ -1486,7 +1711,7 @@
               <w:bottom w:val="single" w:sz="4" w:space="0" w:color="auto"/>
               <w:right w:val="single" w:sz="4" w:space="0" w:color="auto"/>
             </w:tcBorders>
-            <w:tcPrChange w:id="29" w:author="刘明钧" w:date="2016-11-19T15:50:00Z">
+            <w:tcPrChange w:id="126" w:author="刘明钧" w:date="2016-11-19T15:50:00Z">
               <w:tcPr>
                 <w:tcW w:w="2074" w:type="dxa"/>
                 <w:tcBorders>
@@ -1498,43 +1723,2284 @@
               </w:tcPr>
             </w:tcPrChange>
           </w:tcPr>
-          <w:p/>
+          <w:p>
+            <w:pPr>
+              <w:rPr>
+                <w:del w:id="127" w:author="刘明钧" w:date="2016-11-21T09:30:00Z"/>
+              </w:rPr>
+            </w:pPr>
+          </w:p>
         </w:tc>
       </w:tr>
     </w:tbl>
-    <w:p/>
+    <w:p>
+      <w:pPr>
+        <w:rPr>
+          <w:del w:id="128" w:author="刘明钧" w:date="2016-11-21T09:30:00Z"/>
+        </w:rPr>
+      </w:pPr>
+    </w:p>
     <w:p>
       <w:pPr>
         <w:ind w:leftChars="600" w:left="1260" w:right="1470"/>
         <w:jc w:val="right"/>
-        <w:pPrChange w:id="30" w:author="刘明钧" w:date="2016-11-19T15:52:00Z">
+        <w:rPr>
+          <w:del w:id="129" w:author="刘明钧" w:date="2016-11-21T09:30:00Z"/>
+        </w:rPr>
+        <w:pPrChange w:id="130" w:author="刘明钧" w:date="2016-11-19T15:52:00Z">
           <w:pPr/>
         </w:pPrChange>
       </w:pPr>
-      <w:r>
+      <w:del w:id="131" w:author="刘明钧" w:date="2016-11-21T09:30:00Z">
+        <w:r>
+          <w:rPr>
+            <w:rFonts w:hint="eastAsia"/>
+          </w:rPr>
+          <w:delText>签字：</w:delText>
+        </w:r>
+      </w:del>
+    </w:p>
+    <w:p>
+      <w:pPr>
+        <w:jc w:val="center"/>
+        <w:rPr>
+          <w:ins w:id="132" w:author="刘明钧" w:date="2016-11-21T09:24:00Z"/>
+          <w:rFonts w:hint="eastAsia"/>
+          <w:rPrChange w:id="133" w:author="刘明钧" w:date="2016-11-21T09:30:00Z">
+            <w:rPr>
+              <w:ins w:id="134" w:author="刘明钧" w:date="2016-11-21T09:24:00Z"/>
+              <w:rFonts w:ascii="宋体" w:hAnsi="宋体" w:hint="eastAsia"/>
+              <w:sz w:val="32"/>
+              <w:szCs w:val="32"/>
+            </w:rPr>
+          </w:rPrChange>
+        </w:rPr>
+        <w:pPrChange w:id="135" w:author="刘明钧" w:date="2016-11-21T09:30:00Z">
+          <w:pPr>
+            <w:tabs>
+              <w:tab w:val="left" w:pos="2550"/>
+            </w:tabs>
+          </w:pPr>
+        </w:pPrChange>
+      </w:pPr>
+      <w:del w:id="136" w:author="刘明钧" w:date="2016-11-21T09:30:00Z">
+        <w:r>
+          <w:rPr>
+            <w:rFonts w:hint="eastAsia"/>
+          </w:rPr>
+          <w:delText>注释：</w:delText>
+        </w:r>
+      </w:del>
+      <w:ins w:id="137" w:author="刘明钧" w:date="2016-11-21T09:24:00Z">
+        <w:r>
+          <w:rPr>
+            <w:rFonts w:ascii="宋体" w:hAnsi="宋体" w:hint="eastAsia"/>
+            <w:sz w:val="32"/>
+            <w:szCs w:val="32"/>
+          </w:rPr>
+          <w:t>上海财经大学图书数据分析系统</w:t>
+        </w:r>
+        <w:r>
+          <w:rPr>
+            <w:rFonts w:ascii="宋体" w:hAnsi="宋体" w:hint="eastAsia"/>
+            <w:sz w:val="32"/>
+            <w:szCs w:val="32"/>
+          </w:rPr>
+          <w:t>项目章程</w:t>
+        </w:r>
+      </w:ins>
+    </w:p>
+    <w:tbl>
+      <w:tblPr>
+        <w:tblStyle w:val="a3"/>
+        <w:tblW w:w="5000" w:type="pct"/>
+        <w:tblInd w:w="-113" w:type="dxa"/>
+        <w:tblLook w:val="01E0" w:firstRow="1" w:lastRow="1" w:firstColumn="1" w:lastColumn="1" w:noHBand="0" w:noVBand="0"/>
+        <w:tblPrChange w:id="138" w:author="刘明钧" w:date="2016-11-21T09:30:00Z">
+          <w:tblPr>
+            <w:tblStyle w:val="a3"/>
+            <w:tblW w:w="5000" w:type="pct"/>
+            <w:tblInd w:w="-113" w:type="dxa"/>
+            <w:tblLook w:val="01E0" w:firstRow="1" w:lastRow="1" w:firstColumn="1" w:lastColumn="1" w:noHBand="0" w:noVBand="0"/>
+          </w:tblPr>
+        </w:tblPrChange>
+      </w:tblPr>
+      <w:tblGrid>
+        <w:gridCol w:w="806"/>
+        <w:gridCol w:w="1429"/>
+        <w:gridCol w:w="2125"/>
+        <w:gridCol w:w="3936"/>
+        <w:tblGridChange w:id="139">
+          <w:tblGrid>
+            <w:gridCol w:w="806"/>
+            <w:gridCol w:w="1228"/>
+            <w:gridCol w:w="2454"/>
+            <w:gridCol w:w="3808"/>
+          </w:tblGrid>
+        </w:tblGridChange>
+      </w:tblGrid>
+      <w:tr>
+        <w:trPr>
+          <w:trHeight w:val="3628"/>
+          <w:ins w:id="140" w:author="刘明钧" w:date="2016-11-21T09:24:00Z"/>
+          <w:trPrChange w:id="141" w:author="刘明钧" w:date="2016-11-21T09:30:00Z">
+            <w:trPr>
+              <w:trHeight w:val="4189"/>
+            </w:trPr>
+          </w:trPrChange>
+        </w:trPr>
+        <w:tc>
+          <w:tcPr>
+            <w:tcW w:w="5000" w:type="pct"/>
+            <w:gridSpan w:val="4"/>
+            <w:vAlign w:val="center"/>
+            <w:tcPrChange w:id="142" w:author="刘明钧" w:date="2016-11-21T09:30:00Z">
+              <w:tcPr>
+                <w:tcW w:w="5000" w:type="pct"/>
+                <w:gridSpan w:val="4"/>
+                <w:vAlign w:val="center"/>
+              </w:tcPr>
+            </w:tcPrChange>
+          </w:tcPr>
+          <w:p>
+            <w:pPr>
+              <w:rPr>
+                <w:ins w:id="143" w:author="刘明钧" w:date="2016-11-21T09:24:00Z"/>
+                <w:rFonts w:ascii="宋体" w:hAnsi="宋体"/>
+                <w:sz w:val="24"/>
+              </w:rPr>
+            </w:pPr>
+            <w:ins w:id="144" w:author="刘明钧" w:date="2016-11-21T09:24:00Z">
+              <w:r>
+                <w:rPr>
+                  <w:rFonts w:ascii="宋体" w:hAnsi="宋体" w:hint="eastAsia"/>
+                  <w:sz w:val="24"/>
+                </w:rPr>
+                <w:t>项目题目：</w:t>
+              </w:r>
+              <w:r>
+                <w:rPr>
+                  <w:rFonts w:ascii="宋体" w:hAnsi="宋体" w:hint="eastAsia"/>
+                  <w:sz w:val="24"/>
+                </w:rPr>
+                <w:t>上海财经大学图书数据分析系统</w:t>
+              </w:r>
+            </w:ins>
+          </w:p>
+          <w:p>
+            <w:pPr>
+              <w:rPr>
+                <w:ins w:id="145" w:author="刘明钧" w:date="2016-11-21T09:24:00Z"/>
+                <w:rFonts w:ascii="宋体" w:hAnsi="宋体" w:hint="eastAsia"/>
+                <w:sz w:val="24"/>
+              </w:rPr>
+            </w:pPr>
+            <w:ins w:id="146" w:author="刘明钧" w:date="2016-11-21T09:24:00Z">
+              <w:r>
+                <w:rPr>
+                  <w:rFonts w:ascii="宋体" w:hAnsi="宋体" w:hint="eastAsia"/>
+                  <w:sz w:val="24"/>
+                </w:rPr>
+                <w:t>项目开始时间： 2016.11.8    项目结束时间： 2016.12.30</w:t>
+              </w:r>
+            </w:ins>
+          </w:p>
+          <w:p>
+            <w:pPr>
+              <w:rPr>
+                <w:ins w:id="147" w:author="刘明钧" w:date="2016-11-21T09:24:00Z"/>
+                <w:rFonts w:ascii="宋体" w:hAnsi="宋体" w:hint="eastAsia"/>
+                <w:sz w:val="24"/>
+              </w:rPr>
+            </w:pPr>
+            <w:ins w:id="148" w:author="刘明钧" w:date="2016-11-21T09:24:00Z">
+              <w:r>
+                <w:rPr>
+                  <w:rFonts w:ascii="宋体" w:hAnsi="宋体" w:hint="eastAsia"/>
+                  <w:sz w:val="24"/>
+                </w:rPr>
+                <w:t xml:space="preserve">项目经理：  </w:t>
+              </w:r>
+              <w:r>
+                <w:rPr>
+                  <w:rFonts w:ascii="宋体" w:hAnsi="宋体" w:hint="eastAsia"/>
+                  <w:sz w:val="24"/>
+                </w:rPr>
+                <w:t>刘明钧</w:t>
+              </w:r>
+              <w:r>
+                <w:rPr>
+                  <w:rFonts w:ascii="宋体" w:hAnsi="宋体" w:hint="eastAsia"/>
+                  <w:sz w:val="24"/>
+                </w:rPr>
+                <w:t>，</w:t>
+              </w:r>
+            </w:ins>
+            <w:ins w:id="149" w:author="刘明钧" w:date="2016-11-21T09:25:00Z">
+              <w:r>
+                <w:rPr>
+                  <w:rFonts w:ascii="宋体" w:hAnsi="宋体" w:hint="eastAsia"/>
+                  <w:sz w:val="24"/>
+                </w:rPr>
+                <w:t>mjliush@cn.ibm.com</w:t>
+              </w:r>
+            </w:ins>
+            <w:ins w:id="150" w:author="刘明钧" w:date="2016-11-21T09:24:00Z">
+              <w:r>
+                <w:rPr>
+                  <w:rFonts w:ascii="宋体" w:hAnsi="宋体" w:hint="eastAsia"/>
+                  <w:sz w:val="24"/>
+                </w:rPr>
+                <w:t xml:space="preserve"> </w:t>
+              </w:r>
+            </w:ins>
+          </w:p>
+          <w:p>
+            <w:pPr>
+              <w:rPr>
+                <w:ins w:id="151" w:author="刘明钧" w:date="2016-11-21T09:24:00Z"/>
+                <w:rFonts w:ascii="宋体" w:hAnsi="宋体" w:hint="eastAsia"/>
+                <w:sz w:val="24"/>
+              </w:rPr>
+            </w:pPr>
+            <w:ins w:id="152" w:author="刘明钧" w:date="2016-11-21T09:24:00Z">
+              <w:r>
+                <w:rPr>
+                  <w:rFonts w:ascii="宋体" w:hAnsi="宋体" w:hint="eastAsia"/>
+                  <w:sz w:val="24"/>
+                </w:rPr>
+                <w:t>项目目标： 开发出一个快速原型模型，</w:t>
+              </w:r>
+              <w:r>
+                <w:rPr>
+                  <w:rFonts w:ascii="宋体" w:hAnsi="宋体" w:hint="eastAsia"/>
+                  <w:sz w:val="24"/>
+                </w:rPr>
+                <w:t>其主要使用人员分为</w:t>
+              </w:r>
+            </w:ins>
+            <w:ins w:id="153" w:author="刘明钧" w:date="2016-11-21T09:25:00Z">
+              <w:r>
+                <w:rPr>
+                  <w:rFonts w:ascii="宋体" w:hAnsi="宋体" w:hint="eastAsia"/>
+                  <w:sz w:val="24"/>
+                </w:rPr>
+                <w:t>借阅者</w:t>
+              </w:r>
+            </w:ins>
+            <w:ins w:id="154" w:author="刘明钧" w:date="2016-11-21T09:24:00Z">
+              <w:r>
+                <w:rPr>
+                  <w:rFonts w:ascii="宋体" w:hAnsi="宋体" w:hint="eastAsia"/>
+                  <w:sz w:val="24"/>
+                </w:rPr>
+                <w:t>、</w:t>
+              </w:r>
+            </w:ins>
+            <w:ins w:id="155" w:author="刘明钧" w:date="2016-11-21T09:25:00Z">
+              <w:r>
+                <w:rPr>
+                  <w:rFonts w:ascii="宋体" w:hAnsi="宋体" w:hint="eastAsia"/>
+                  <w:sz w:val="24"/>
+                </w:rPr>
+                <w:t>工作人员</w:t>
+              </w:r>
+            </w:ins>
+            <w:ins w:id="156" w:author="刘明钧" w:date="2016-11-21T09:24:00Z">
+              <w:r>
+                <w:rPr>
+                  <w:rFonts w:ascii="宋体" w:hAnsi="宋体" w:hint="eastAsia"/>
+                  <w:sz w:val="24"/>
+                </w:rPr>
+                <w:t>和</w:t>
+              </w:r>
+              <w:r>
+                <w:rPr>
+                  <w:rFonts w:ascii="宋体" w:hAnsi="宋体" w:hint="eastAsia"/>
+                  <w:sz w:val="24"/>
+                </w:rPr>
+                <w:t>管理员，功能如下：</w:t>
+              </w:r>
+            </w:ins>
+          </w:p>
+          <w:p>
+            <w:pPr>
+              <w:numPr>
+                <w:ilvl w:val="0"/>
+                <w:numId w:val="4"/>
+              </w:numPr>
+              <w:rPr>
+                <w:ins w:id="157" w:author="刘明钧" w:date="2016-11-21T09:24:00Z"/>
+                <w:rFonts w:ascii="宋体" w:hAnsi="宋体" w:hint="eastAsia"/>
+                <w:sz w:val="24"/>
+              </w:rPr>
+            </w:pPr>
+            <w:ins w:id="158" w:author="刘明钧" w:date="2016-11-21T09:26:00Z">
+              <w:r>
+                <w:rPr>
+                  <w:rFonts w:ascii="宋体" w:hAnsi="宋体" w:hint="eastAsia"/>
+                  <w:sz w:val="24"/>
+                </w:rPr>
+                <w:t>借阅者可以通过平台了解自己的图书借阅、阅览情况</w:t>
+              </w:r>
+            </w:ins>
+            <w:ins w:id="159" w:author="刘明钧" w:date="2016-11-21T09:24:00Z">
+              <w:r>
+                <w:rPr>
+                  <w:rFonts w:ascii="宋体" w:hAnsi="宋体" w:hint="eastAsia"/>
+                  <w:sz w:val="24"/>
+                </w:rPr>
+                <w:t>；</w:t>
+              </w:r>
+            </w:ins>
+          </w:p>
+          <w:p>
+            <w:pPr>
+              <w:numPr>
+                <w:ilvl w:val="0"/>
+                <w:numId w:val="4"/>
+              </w:numPr>
+              <w:rPr>
+                <w:ins w:id="160" w:author="刘明钧" w:date="2016-11-21T09:24:00Z"/>
+                <w:rFonts w:ascii="宋体" w:hAnsi="宋体" w:hint="eastAsia"/>
+                <w:sz w:val="24"/>
+              </w:rPr>
+            </w:pPr>
+            <w:ins w:id="161" w:author="刘明钧" w:date="2016-11-21T09:26:00Z">
+              <w:r>
+                <w:rPr>
+                  <w:rFonts w:ascii="宋体" w:hAnsi="宋体" w:hint="eastAsia"/>
+                  <w:sz w:val="24"/>
+                </w:rPr>
+                <w:t>工作人员可以</w:t>
+              </w:r>
+              <w:r>
+                <w:rPr>
+                  <w:rFonts w:ascii="宋体" w:hAnsi="宋体" w:hint="eastAsia"/>
+                  <w:sz w:val="24"/>
+                </w:rPr>
+                <w:t>通过平台</w:t>
+              </w:r>
+              <w:r>
+                <w:rPr>
+                  <w:rFonts w:ascii="宋体" w:hAnsi="宋体" w:hint="eastAsia"/>
+                  <w:sz w:val="24"/>
+                </w:rPr>
+                <w:t>了解每日</w:t>
+              </w:r>
+            </w:ins>
+            <w:ins w:id="162" w:author="刘明钧" w:date="2016-11-21T09:27:00Z">
+              <w:r>
+                <w:rPr>
+                  <w:rFonts w:ascii="宋体" w:hAnsi="宋体" w:hint="eastAsia"/>
+                  <w:sz w:val="24"/>
+                </w:rPr>
+                <w:t>工作量等数据</w:t>
+              </w:r>
+            </w:ins>
+            <w:ins w:id="163" w:author="刘明钧" w:date="2016-11-21T09:24:00Z">
+              <w:r>
+                <w:rPr>
+                  <w:rFonts w:ascii="宋体" w:hAnsi="宋体" w:hint="eastAsia"/>
+                  <w:sz w:val="24"/>
+                </w:rPr>
+                <w:t>；</w:t>
+              </w:r>
+            </w:ins>
+          </w:p>
+          <w:p>
+            <w:pPr>
+              <w:numPr>
+                <w:ilvl w:val="0"/>
+                <w:numId w:val="4"/>
+              </w:numPr>
+              <w:rPr>
+                <w:ins w:id="164" w:author="刘明钧" w:date="2016-11-21T09:27:00Z"/>
+                <w:rFonts w:ascii="宋体" w:hAnsi="宋体"/>
+                <w:sz w:val="24"/>
+              </w:rPr>
+              <w:pPrChange w:id="165" w:author="刘明钧" w:date="2016-11-21T09:27:00Z">
+                <w:pPr/>
+              </w:pPrChange>
+            </w:pPr>
+            <w:ins w:id="166" w:author="刘明钧" w:date="2016-11-21T09:27:00Z">
+              <w:r>
+                <w:rPr>
+                  <w:rFonts w:ascii="宋体" w:hAnsi="宋体" w:hint="eastAsia"/>
+                  <w:sz w:val="24"/>
+                </w:rPr>
+                <w:t>管理者可以全面了解图书馆的各方面情况，为最终决策提供支持</w:t>
+              </w:r>
+            </w:ins>
+            <w:ins w:id="167" w:author="刘明钧" w:date="2016-11-21T09:24:00Z">
+              <w:r>
+                <w:rPr>
+                  <w:rFonts w:ascii="宋体" w:hAnsi="宋体" w:hint="eastAsia"/>
+                  <w:sz w:val="24"/>
+                </w:rPr>
+                <w:t>；</w:t>
+              </w:r>
+            </w:ins>
+          </w:p>
+          <w:p>
+            <w:pPr>
+              <w:numPr>
+                <w:ilvl w:val="0"/>
+                <w:numId w:val="4"/>
+              </w:numPr>
+              <w:rPr>
+                <w:ins w:id="168" w:author="刘明钧" w:date="2016-11-21T09:24:00Z"/>
+                <w:rFonts w:ascii="宋体" w:hAnsi="宋体" w:hint="eastAsia"/>
+                <w:sz w:val="24"/>
+              </w:rPr>
+              <w:pPrChange w:id="169" w:author="刘明钧" w:date="2016-11-21T09:27:00Z">
+                <w:pPr/>
+              </w:pPrChange>
+            </w:pPr>
+            <w:ins w:id="170" w:author="刘明钧" w:date="2016-11-21T09:24:00Z">
+              <w:r>
+                <w:rPr>
+                  <w:rFonts w:ascii="宋体" w:hAnsi="宋体" w:hint="eastAsia"/>
+                  <w:sz w:val="24"/>
+                </w:rPr>
+                <w:t>建议方法：</w:t>
+              </w:r>
+            </w:ins>
+          </w:p>
+          <w:p>
+            <w:pPr>
+              <w:numPr>
+                <w:ilvl w:val="0"/>
+                <w:numId w:val="3"/>
+              </w:numPr>
+              <w:rPr>
+                <w:ins w:id="171" w:author="刘明钧" w:date="2016-11-21T09:24:00Z"/>
+                <w:rFonts w:ascii="宋体" w:hAnsi="宋体" w:hint="eastAsia"/>
+                <w:sz w:val="24"/>
+              </w:rPr>
+            </w:pPr>
+            <w:ins w:id="172" w:author="刘明钧" w:date="2016-11-21T09:24:00Z">
+              <w:r>
+                <w:rPr>
+                  <w:rFonts w:ascii="宋体" w:hAnsi="宋体" w:hint="eastAsia"/>
+                  <w:sz w:val="24"/>
+                </w:rPr>
+                <w:t>建立</w:t>
+              </w:r>
+            </w:ins>
+            <w:ins w:id="173" w:author="刘明钧" w:date="2016-11-21T09:27:00Z">
+              <w:r>
+                <w:rPr>
+                  <w:rFonts w:ascii="宋体" w:hAnsi="宋体" w:hint="eastAsia"/>
+                  <w:sz w:val="24"/>
+                </w:rPr>
+                <w:t>图书数据的数据仓库</w:t>
+              </w:r>
+            </w:ins>
+            <w:ins w:id="174" w:author="刘明钧" w:date="2016-11-21T09:24:00Z">
+              <w:r>
+                <w:rPr>
+                  <w:rFonts w:ascii="宋体" w:hAnsi="宋体" w:hint="eastAsia"/>
+                  <w:sz w:val="24"/>
+                </w:rPr>
+                <w:t>。</w:t>
+              </w:r>
+            </w:ins>
+          </w:p>
+          <w:p>
+            <w:pPr>
+              <w:numPr>
+                <w:ilvl w:val="0"/>
+                <w:numId w:val="3"/>
+              </w:numPr>
+              <w:rPr>
+                <w:ins w:id="175" w:author="刘明钧" w:date="2016-11-21T09:24:00Z"/>
+                <w:rFonts w:ascii="宋体" w:hAnsi="宋体" w:hint="eastAsia"/>
+                <w:sz w:val="24"/>
+              </w:rPr>
+            </w:pPr>
+            <w:ins w:id="176" w:author="刘明钧" w:date="2016-11-21T09:24:00Z">
+              <w:r>
+                <w:rPr>
+                  <w:rFonts w:ascii="宋体" w:hAnsi="宋体" w:hint="eastAsia"/>
+                  <w:sz w:val="24"/>
+                </w:rPr>
+                <w:t>开发快速原型模型的界面，其功能符合所需。</w:t>
+              </w:r>
+            </w:ins>
+          </w:p>
+        </w:tc>
+      </w:tr>
+      <w:tr>
+        <w:trPr>
+          <w:trHeight w:val="448"/>
+          <w:ins w:id="177" w:author="刘明钧" w:date="2016-11-21T09:24:00Z"/>
+          <w:trPrChange w:id="178" w:author="刘明钧" w:date="2016-11-21T09:30:00Z">
+            <w:trPr>
+              <w:trHeight w:val="448"/>
+            </w:trPr>
+          </w:trPrChange>
+        </w:trPr>
+        <w:tc>
+          <w:tcPr>
+            <w:tcW w:w="1347" w:type="pct"/>
+            <w:gridSpan w:val="2"/>
+            <w:tcBorders>
+              <w:right w:val="single" w:sz="4" w:space="0" w:color="auto"/>
+            </w:tcBorders>
+            <w:vAlign w:val="center"/>
+            <w:tcPrChange w:id="179" w:author="刘明钧" w:date="2016-11-21T09:30:00Z">
+              <w:tcPr>
+                <w:tcW w:w="1226" w:type="pct"/>
+                <w:gridSpan w:val="2"/>
+                <w:tcBorders>
+                  <w:right w:val="single" w:sz="4" w:space="0" w:color="auto"/>
+                </w:tcBorders>
+                <w:vAlign w:val="center"/>
+              </w:tcPr>
+            </w:tcPrChange>
+          </w:tcPr>
+          <w:p>
+            <w:pPr>
+              <w:jc w:val="center"/>
+              <w:rPr>
+                <w:ins w:id="180" w:author="刘明钧" w:date="2016-11-21T09:24:00Z"/>
+                <w:rFonts w:ascii="宋体" w:hAnsi="宋体" w:hint="eastAsia"/>
+                <w:sz w:val="24"/>
+              </w:rPr>
+            </w:pPr>
+            <w:ins w:id="181" w:author="刘明钧" w:date="2016-11-21T09:24:00Z">
+              <w:r>
+                <w:rPr>
+                  <w:rFonts w:ascii="宋体" w:hAnsi="宋体" w:hint="eastAsia"/>
+                  <w:sz w:val="24"/>
+                </w:rPr>
+                <w:t>人员</w:t>
+              </w:r>
+            </w:ins>
+          </w:p>
+        </w:tc>
+        <w:tc>
+          <w:tcPr>
+            <w:tcW w:w="1281" w:type="pct"/>
+            <w:tcBorders>
+              <w:right w:val="single" w:sz="4" w:space="0" w:color="auto"/>
+            </w:tcBorders>
+            <w:vAlign w:val="center"/>
+            <w:tcPrChange w:id="182" w:author="刘明钧" w:date="2016-11-21T09:30:00Z">
+              <w:tcPr>
+                <w:tcW w:w="1479" w:type="pct"/>
+                <w:tcBorders>
+                  <w:right w:val="single" w:sz="4" w:space="0" w:color="auto"/>
+                </w:tcBorders>
+                <w:vAlign w:val="center"/>
+              </w:tcPr>
+            </w:tcPrChange>
+          </w:tcPr>
+          <w:p>
+            <w:pPr>
+              <w:jc w:val="center"/>
+              <w:rPr>
+                <w:ins w:id="183" w:author="刘明钧" w:date="2016-11-21T09:24:00Z"/>
+                <w:rFonts w:ascii="宋体" w:hAnsi="宋体" w:hint="eastAsia"/>
+                <w:sz w:val="24"/>
+              </w:rPr>
+            </w:pPr>
+            <w:ins w:id="184" w:author="刘明钧" w:date="2016-11-21T09:24:00Z">
+              <w:r>
+                <w:rPr>
+                  <w:rFonts w:ascii="宋体" w:hAnsi="宋体" w:hint="eastAsia"/>
+                  <w:sz w:val="24"/>
+                </w:rPr>
+                <w:t>角色</w:t>
+              </w:r>
+            </w:ins>
+          </w:p>
+        </w:tc>
+        <w:tc>
+          <w:tcPr>
+            <w:tcW w:w="2372" w:type="pct"/>
+            <w:tcBorders>
+              <w:right w:val="single" w:sz="4" w:space="0" w:color="auto"/>
+            </w:tcBorders>
+            <w:vAlign w:val="center"/>
+            <w:tcPrChange w:id="185" w:author="刘明钧" w:date="2016-11-21T09:30:00Z">
+              <w:tcPr>
+                <w:tcW w:w="2295" w:type="pct"/>
+                <w:tcBorders>
+                  <w:right w:val="single" w:sz="4" w:space="0" w:color="auto"/>
+                </w:tcBorders>
+                <w:vAlign w:val="center"/>
+              </w:tcPr>
+            </w:tcPrChange>
+          </w:tcPr>
+          <w:p>
+            <w:pPr>
+              <w:jc w:val="center"/>
+              <w:rPr>
+                <w:ins w:id="186" w:author="刘明钧" w:date="2016-11-21T09:24:00Z"/>
+                <w:rFonts w:ascii="宋体" w:hAnsi="宋体" w:hint="eastAsia"/>
+                <w:sz w:val="24"/>
+              </w:rPr>
+            </w:pPr>
+            <w:ins w:id="187" w:author="刘明钧" w:date="2016-11-21T09:24:00Z">
+              <w:r>
+                <w:rPr>
+                  <w:rFonts w:ascii="宋体" w:hAnsi="宋体" w:hint="eastAsia"/>
+                  <w:sz w:val="24"/>
+                </w:rPr>
+                <w:t>职责</w:t>
+              </w:r>
+            </w:ins>
+          </w:p>
+        </w:tc>
+      </w:tr>
+      <w:tr>
+        <w:trPr>
+          <w:trHeight w:val="77"/>
+          <w:ins w:id="188" w:author="刘明钧" w:date="2016-11-21T09:24:00Z"/>
+          <w:trPrChange w:id="189" w:author="刘明钧" w:date="2016-11-21T09:31:00Z">
+            <w:trPr>
+              <w:trHeight w:val="471"/>
+            </w:trPr>
+          </w:trPrChange>
+        </w:trPr>
+        <w:tc>
+          <w:tcPr>
+            <w:tcW w:w="1347" w:type="pct"/>
+            <w:gridSpan w:val="2"/>
+            <w:tcBorders>
+              <w:right w:val="single" w:sz="4" w:space="0" w:color="auto"/>
+            </w:tcBorders>
+            <w:vAlign w:val="center"/>
+            <w:tcPrChange w:id="190" w:author="刘明钧" w:date="2016-11-21T09:31:00Z">
+              <w:tcPr>
+                <w:tcW w:w="1226" w:type="pct"/>
+                <w:gridSpan w:val="2"/>
+                <w:tcBorders>
+                  <w:right w:val="single" w:sz="4" w:space="0" w:color="auto"/>
+                </w:tcBorders>
+                <w:vAlign w:val="center"/>
+              </w:tcPr>
+            </w:tcPrChange>
+          </w:tcPr>
+          <w:p>
+            <w:pPr>
+              <w:jc w:val="center"/>
+              <w:rPr>
+                <w:ins w:id="191" w:author="刘明钧" w:date="2016-11-21T09:24:00Z"/>
+                <w:rFonts w:ascii="宋体" w:hAnsi="宋体" w:hint="eastAsia"/>
+                <w:sz w:val="24"/>
+              </w:rPr>
+            </w:pPr>
+            <w:proofErr w:type="gramStart"/>
+            <w:ins w:id="192" w:author="刘明钧" w:date="2016-11-21T09:28:00Z">
+              <w:r>
+                <w:rPr>
+                  <w:rFonts w:ascii="宋体" w:hAnsi="宋体" w:hint="eastAsia"/>
+                  <w:sz w:val="24"/>
+                </w:rPr>
+                <w:t>刘明钧</w:t>
+              </w:r>
+            </w:ins>
+            <w:proofErr w:type="gramEnd"/>
+          </w:p>
+        </w:tc>
+        <w:tc>
+          <w:tcPr>
+            <w:tcW w:w="1281" w:type="pct"/>
+            <w:tcBorders>
+              <w:right w:val="single" w:sz="4" w:space="0" w:color="auto"/>
+            </w:tcBorders>
+            <w:vAlign w:val="center"/>
+            <w:tcPrChange w:id="193" w:author="刘明钧" w:date="2016-11-21T09:31:00Z">
+              <w:tcPr>
+                <w:tcW w:w="1479" w:type="pct"/>
+                <w:tcBorders>
+                  <w:right w:val="single" w:sz="4" w:space="0" w:color="auto"/>
+                </w:tcBorders>
+                <w:vAlign w:val="center"/>
+              </w:tcPr>
+            </w:tcPrChange>
+          </w:tcPr>
+          <w:p>
+            <w:pPr>
+              <w:jc w:val="center"/>
+              <w:rPr>
+                <w:ins w:id="194" w:author="刘明钧" w:date="2016-11-21T09:24:00Z"/>
+                <w:rFonts w:ascii="宋体" w:hAnsi="宋体" w:hint="eastAsia"/>
+                <w:sz w:val="24"/>
+              </w:rPr>
+            </w:pPr>
+            <w:ins w:id="195" w:author="刘明钧" w:date="2016-11-21T09:24:00Z">
+              <w:r>
+                <w:rPr>
+                  <w:rFonts w:ascii="宋体" w:hAnsi="宋体" w:hint="eastAsia"/>
+                  <w:sz w:val="24"/>
+                </w:rPr>
+                <w:t>项目经理</w:t>
+              </w:r>
+            </w:ins>
+          </w:p>
+        </w:tc>
+        <w:tc>
+          <w:tcPr>
+            <w:tcW w:w="2372" w:type="pct"/>
+            <w:tcBorders>
+              <w:right w:val="single" w:sz="4" w:space="0" w:color="auto"/>
+            </w:tcBorders>
+            <w:vAlign w:val="center"/>
+            <w:tcPrChange w:id="196" w:author="刘明钧" w:date="2016-11-21T09:31:00Z">
+              <w:tcPr>
+                <w:tcW w:w="2295" w:type="pct"/>
+                <w:tcBorders>
+                  <w:right w:val="single" w:sz="4" w:space="0" w:color="auto"/>
+                </w:tcBorders>
+                <w:vAlign w:val="center"/>
+              </w:tcPr>
+            </w:tcPrChange>
+          </w:tcPr>
+          <w:p>
+            <w:pPr>
+              <w:rPr>
+                <w:ins w:id="197" w:author="刘明钧" w:date="2016-11-21T09:24:00Z"/>
+                <w:rFonts w:ascii="宋体" w:hAnsi="宋体" w:hint="eastAsia"/>
+                <w:sz w:val="24"/>
+              </w:rPr>
+            </w:pPr>
+            <w:ins w:id="198" w:author="刘明钧" w:date="2016-11-21T09:24:00Z">
+              <w:r>
+                <w:rPr>
+                  <w:rFonts w:ascii="宋体" w:hAnsi="宋体" w:hint="eastAsia"/>
+                  <w:sz w:val="24"/>
+                </w:rPr>
+                <w:t>规划、监控项目</w:t>
+              </w:r>
+            </w:ins>
+          </w:p>
+        </w:tc>
+      </w:tr>
+      <w:tr>
+        <w:trPr>
+          <w:trHeight w:val="616"/>
+          <w:ins w:id="199" w:author="刘明钧" w:date="2016-11-21T09:24:00Z"/>
+          <w:trPrChange w:id="200" w:author="刘明钧" w:date="2016-11-21T09:31:00Z">
+            <w:trPr>
+              <w:trHeight w:val="772"/>
+            </w:trPr>
+          </w:trPrChange>
+        </w:trPr>
+        <w:tc>
+          <w:tcPr>
+            <w:tcW w:w="1347" w:type="pct"/>
+            <w:gridSpan w:val="2"/>
+            <w:tcBorders>
+              <w:right w:val="single" w:sz="4" w:space="0" w:color="auto"/>
+            </w:tcBorders>
+            <w:vAlign w:val="center"/>
+            <w:tcPrChange w:id="201" w:author="刘明钧" w:date="2016-11-21T09:31:00Z">
+              <w:tcPr>
+                <w:tcW w:w="1226" w:type="pct"/>
+                <w:gridSpan w:val="2"/>
+                <w:tcBorders>
+                  <w:right w:val="single" w:sz="4" w:space="0" w:color="auto"/>
+                </w:tcBorders>
+                <w:vAlign w:val="center"/>
+              </w:tcPr>
+            </w:tcPrChange>
+          </w:tcPr>
+          <w:p>
+            <w:pPr>
+              <w:jc w:val="center"/>
+              <w:rPr>
+                <w:ins w:id="202" w:author="刘明钧" w:date="2016-11-21T09:24:00Z"/>
+                <w:rFonts w:ascii="宋体" w:hAnsi="宋体" w:hint="eastAsia"/>
+                <w:sz w:val="24"/>
+              </w:rPr>
+            </w:pPr>
+            <w:proofErr w:type="gramStart"/>
+            <w:ins w:id="203" w:author="刘明钧" w:date="2016-11-21T09:28:00Z">
+              <w:r>
+                <w:rPr>
+                  <w:rFonts w:ascii="宋体" w:hAnsi="宋体" w:hint="eastAsia"/>
+                  <w:sz w:val="24"/>
+                </w:rPr>
+                <w:t>吴慧丰</w:t>
+              </w:r>
+            </w:ins>
+            <w:proofErr w:type="gramEnd"/>
+          </w:p>
+        </w:tc>
+        <w:tc>
+          <w:tcPr>
+            <w:tcW w:w="1281" w:type="pct"/>
+            <w:tcBorders>
+              <w:right w:val="single" w:sz="4" w:space="0" w:color="auto"/>
+            </w:tcBorders>
+            <w:vAlign w:val="center"/>
+            <w:tcPrChange w:id="204" w:author="刘明钧" w:date="2016-11-21T09:31:00Z">
+              <w:tcPr>
+                <w:tcW w:w="1479" w:type="pct"/>
+                <w:tcBorders>
+                  <w:right w:val="single" w:sz="4" w:space="0" w:color="auto"/>
+                </w:tcBorders>
+                <w:vAlign w:val="center"/>
+              </w:tcPr>
+            </w:tcPrChange>
+          </w:tcPr>
+          <w:p>
+            <w:pPr>
+              <w:jc w:val="center"/>
+              <w:rPr>
+                <w:ins w:id="205" w:author="刘明钧" w:date="2016-11-21T09:24:00Z"/>
+                <w:rFonts w:ascii="宋体" w:hAnsi="宋体" w:hint="eastAsia"/>
+                <w:sz w:val="24"/>
+              </w:rPr>
+            </w:pPr>
+            <w:ins w:id="206" w:author="刘明钧" w:date="2016-11-21T09:24:00Z">
+              <w:r>
+                <w:rPr>
+                  <w:rFonts w:ascii="宋体" w:hAnsi="宋体" w:hint="eastAsia"/>
+                  <w:sz w:val="24"/>
+                </w:rPr>
+                <w:t>质量经理、采购经理</w:t>
+              </w:r>
+            </w:ins>
+          </w:p>
+        </w:tc>
+        <w:tc>
+          <w:tcPr>
+            <w:tcW w:w="2372" w:type="pct"/>
+            <w:tcBorders>
+              <w:right w:val="single" w:sz="4" w:space="0" w:color="auto"/>
+            </w:tcBorders>
+            <w:vAlign w:val="center"/>
+            <w:tcPrChange w:id="207" w:author="刘明钧" w:date="2016-11-21T09:31:00Z">
+              <w:tcPr>
+                <w:tcW w:w="2295" w:type="pct"/>
+                <w:tcBorders>
+                  <w:right w:val="single" w:sz="4" w:space="0" w:color="auto"/>
+                </w:tcBorders>
+                <w:vAlign w:val="center"/>
+              </w:tcPr>
+            </w:tcPrChange>
+          </w:tcPr>
+          <w:p>
+            <w:pPr>
+              <w:rPr>
+                <w:ins w:id="208" w:author="刘明钧" w:date="2016-11-21T09:24:00Z"/>
+                <w:rFonts w:ascii="宋体" w:hAnsi="宋体" w:hint="eastAsia"/>
+                <w:sz w:val="24"/>
+              </w:rPr>
+            </w:pPr>
+            <w:ins w:id="209" w:author="刘明钧" w:date="2016-11-21T09:24:00Z">
+              <w:r>
+                <w:rPr>
+                  <w:rFonts w:ascii="宋体" w:hAnsi="宋体" w:hint="eastAsia"/>
+                  <w:sz w:val="24"/>
+                </w:rPr>
+                <w:t>负责项目的质量，负责采购软硬件</w:t>
+              </w:r>
+            </w:ins>
+          </w:p>
+        </w:tc>
+      </w:tr>
+      <w:tr>
+        <w:trPr>
+          <w:trHeight w:val="245"/>
+          <w:ins w:id="210" w:author="刘明钧" w:date="2016-11-21T09:24:00Z"/>
+          <w:trPrChange w:id="211" w:author="刘明钧" w:date="2016-11-21T09:31:00Z">
+            <w:trPr>
+              <w:trHeight w:val="612"/>
+            </w:trPr>
+          </w:trPrChange>
+        </w:trPr>
+        <w:tc>
+          <w:tcPr>
+            <w:tcW w:w="1347" w:type="pct"/>
+            <w:gridSpan w:val="2"/>
+            <w:tcBorders>
+              <w:right w:val="single" w:sz="4" w:space="0" w:color="auto"/>
+            </w:tcBorders>
+            <w:vAlign w:val="center"/>
+            <w:tcPrChange w:id="212" w:author="刘明钧" w:date="2016-11-21T09:31:00Z">
+              <w:tcPr>
+                <w:tcW w:w="1226" w:type="pct"/>
+                <w:gridSpan w:val="2"/>
+                <w:tcBorders>
+                  <w:right w:val="single" w:sz="4" w:space="0" w:color="auto"/>
+                </w:tcBorders>
+                <w:vAlign w:val="center"/>
+              </w:tcPr>
+            </w:tcPrChange>
+          </w:tcPr>
+          <w:p>
+            <w:pPr>
+              <w:jc w:val="center"/>
+              <w:rPr>
+                <w:ins w:id="213" w:author="刘明钧" w:date="2016-11-21T09:24:00Z"/>
+                <w:rFonts w:ascii="宋体" w:hAnsi="宋体" w:hint="eastAsia"/>
+                <w:sz w:val="24"/>
+              </w:rPr>
+            </w:pPr>
+            <w:ins w:id="214" w:author="刘明钧" w:date="2016-11-21T09:28:00Z">
+              <w:r>
+                <w:rPr>
+                  <w:rFonts w:ascii="宋体" w:hAnsi="宋体" w:hint="eastAsia"/>
+                  <w:sz w:val="24"/>
+                </w:rPr>
+                <w:t>童晓婷</w:t>
+              </w:r>
+            </w:ins>
+          </w:p>
+        </w:tc>
+        <w:tc>
+          <w:tcPr>
+            <w:tcW w:w="1281" w:type="pct"/>
+            <w:tcBorders>
+              <w:right w:val="single" w:sz="4" w:space="0" w:color="auto"/>
+            </w:tcBorders>
+            <w:vAlign w:val="center"/>
+            <w:tcPrChange w:id="215" w:author="刘明钧" w:date="2016-11-21T09:31:00Z">
+              <w:tcPr>
+                <w:tcW w:w="1479" w:type="pct"/>
+                <w:tcBorders>
+                  <w:right w:val="single" w:sz="4" w:space="0" w:color="auto"/>
+                </w:tcBorders>
+                <w:vAlign w:val="center"/>
+              </w:tcPr>
+            </w:tcPrChange>
+          </w:tcPr>
+          <w:p>
+            <w:pPr>
+              <w:jc w:val="center"/>
+              <w:rPr>
+                <w:ins w:id="216" w:author="刘明钧" w:date="2016-11-21T09:24:00Z"/>
+                <w:rFonts w:ascii="宋体" w:hAnsi="宋体" w:hint="eastAsia"/>
+                <w:sz w:val="24"/>
+              </w:rPr>
+            </w:pPr>
+            <w:ins w:id="217" w:author="刘明钧" w:date="2016-11-21T09:24:00Z">
+              <w:r>
+                <w:rPr>
+                  <w:rFonts w:ascii="宋体" w:hAnsi="宋体" w:hint="eastAsia"/>
+                  <w:sz w:val="24"/>
+                </w:rPr>
+                <w:t>技术经理</w:t>
+              </w:r>
+            </w:ins>
+          </w:p>
+        </w:tc>
+        <w:tc>
+          <w:tcPr>
+            <w:tcW w:w="2372" w:type="pct"/>
+            <w:tcBorders>
+              <w:right w:val="single" w:sz="4" w:space="0" w:color="auto"/>
+            </w:tcBorders>
+            <w:vAlign w:val="center"/>
+            <w:tcPrChange w:id="218" w:author="刘明钧" w:date="2016-11-21T09:31:00Z">
+              <w:tcPr>
+                <w:tcW w:w="2295" w:type="pct"/>
+                <w:tcBorders>
+                  <w:right w:val="single" w:sz="4" w:space="0" w:color="auto"/>
+                </w:tcBorders>
+                <w:vAlign w:val="center"/>
+              </w:tcPr>
+            </w:tcPrChange>
+          </w:tcPr>
+          <w:p>
+            <w:pPr>
+              <w:rPr>
+                <w:ins w:id="219" w:author="刘明钧" w:date="2016-11-21T09:24:00Z"/>
+                <w:rFonts w:ascii="宋体" w:hAnsi="宋体" w:hint="eastAsia"/>
+                <w:sz w:val="24"/>
+              </w:rPr>
+            </w:pPr>
+            <w:ins w:id="220" w:author="刘明钧" w:date="2016-11-21T09:24:00Z">
+              <w:r>
+                <w:rPr>
+                  <w:rFonts w:ascii="宋体" w:hAnsi="宋体" w:hint="eastAsia"/>
+                  <w:sz w:val="24"/>
+                </w:rPr>
+                <w:t>负责技术</w:t>
+              </w:r>
+            </w:ins>
+          </w:p>
+        </w:tc>
+      </w:tr>
+      <w:tr>
+        <w:trPr>
+          <w:trHeight w:val="339"/>
+          <w:ins w:id="221" w:author="刘明钧" w:date="2016-11-21T09:24:00Z"/>
+          <w:trPrChange w:id="222" w:author="刘明钧" w:date="2016-11-21T09:31:00Z">
+            <w:trPr>
+              <w:trHeight w:val="624"/>
+            </w:trPr>
+          </w:trPrChange>
+        </w:trPr>
+        <w:tc>
+          <w:tcPr>
+            <w:tcW w:w="1347" w:type="pct"/>
+            <w:gridSpan w:val="2"/>
+            <w:tcBorders>
+              <w:right w:val="single" w:sz="4" w:space="0" w:color="auto"/>
+            </w:tcBorders>
+            <w:vAlign w:val="center"/>
+            <w:tcPrChange w:id="223" w:author="刘明钧" w:date="2016-11-21T09:31:00Z">
+              <w:tcPr>
+                <w:tcW w:w="1226" w:type="pct"/>
+                <w:gridSpan w:val="2"/>
+                <w:tcBorders>
+                  <w:right w:val="single" w:sz="4" w:space="0" w:color="auto"/>
+                </w:tcBorders>
+                <w:vAlign w:val="center"/>
+              </w:tcPr>
+            </w:tcPrChange>
+          </w:tcPr>
+          <w:p>
+            <w:pPr>
+              <w:jc w:val="center"/>
+              <w:rPr>
+                <w:ins w:id="224" w:author="刘明钧" w:date="2016-11-21T09:24:00Z"/>
+                <w:rFonts w:ascii="宋体" w:hAnsi="宋体" w:hint="eastAsia"/>
+                <w:sz w:val="24"/>
+              </w:rPr>
+              <w:pPrChange w:id="225" w:author="刘明钧" w:date="2016-11-21T09:28:00Z">
+                <w:pPr>
+                  <w:jc w:val="center"/>
+                </w:pPr>
+              </w:pPrChange>
+            </w:pPr>
+            <w:ins w:id="226" w:author="刘明钧" w:date="2016-11-21T09:28:00Z">
+              <w:r>
+                <w:rPr>
+                  <w:rFonts w:ascii="宋体" w:hAnsi="宋体" w:hint="eastAsia"/>
+                  <w:sz w:val="24"/>
+                </w:rPr>
+                <w:t>陈桢</w:t>
+              </w:r>
+            </w:ins>
+          </w:p>
+        </w:tc>
+        <w:tc>
+          <w:tcPr>
+            <w:tcW w:w="1281" w:type="pct"/>
+            <w:tcBorders>
+              <w:right w:val="single" w:sz="4" w:space="0" w:color="auto"/>
+            </w:tcBorders>
+            <w:vAlign w:val="center"/>
+            <w:tcPrChange w:id="227" w:author="刘明钧" w:date="2016-11-21T09:31:00Z">
+              <w:tcPr>
+                <w:tcW w:w="1479" w:type="pct"/>
+                <w:tcBorders>
+                  <w:right w:val="single" w:sz="4" w:space="0" w:color="auto"/>
+                </w:tcBorders>
+                <w:vAlign w:val="center"/>
+              </w:tcPr>
+            </w:tcPrChange>
+          </w:tcPr>
+          <w:p>
+            <w:pPr>
+              <w:jc w:val="center"/>
+              <w:rPr>
+                <w:ins w:id="228" w:author="刘明钧" w:date="2016-11-21T09:24:00Z"/>
+                <w:rFonts w:ascii="宋体" w:hAnsi="宋体" w:hint="eastAsia"/>
+                <w:sz w:val="24"/>
+              </w:rPr>
+            </w:pPr>
+            <w:ins w:id="229" w:author="刘明钧" w:date="2016-11-21T09:24:00Z">
+              <w:r>
+                <w:rPr>
+                  <w:rFonts w:ascii="宋体" w:hAnsi="宋体" w:hint="eastAsia"/>
+                  <w:sz w:val="24"/>
+                </w:rPr>
+                <w:t>系统支持</w:t>
+              </w:r>
+            </w:ins>
+          </w:p>
+        </w:tc>
+        <w:tc>
+          <w:tcPr>
+            <w:tcW w:w="2372" w:type="pct"/>
+            <w:tcBorders>
+              <w:right w:val="single" w:sz="4" w:space="0" w:color="auto"/>
+            </w:tcBorders>
+            <w:vAlign w:val="center"/>
+            <w:tcPrChange w:id="230" w:author="刘明钧" w:date="2016-11-21T09:31:00Z">
+              <w:tcPr>
+                <w:tcW w:w="2295" w:type="pct"/>
+                <w:tcBorders>
+                  <w:right w:val="single" w:sz="4" w:space="0" w:color="auto"/>
+                </w:tcBorders>
+                <w:vAlign w:val="center"/>
+              </w:tcPr>
+            </w:tcPrChange>
+          </w:tcPr>
+          <w:p>
+            <w:pPr>
+              <w:rPr>
+                <w:ins w:id="231" w:author="刘明钧" w:date="2016-11-21T09:24:00Z"/>
+                <w:rFonts w:ascii="宋体" w:hAnsi="宋体" w:hint="eastAsia"/>
+                <w:sz w:val="24"/>
+              </w:rPr>
+            </w:pPr>
+            <w:ins w:id="232" w:author="刘明钧" w:date="2016-11-21T09:24:00Z">
+              <w:r>
+                <w:rPr>
+                  <w:rFonts w:ascii="宋体" w:hAnsi="宋体" w:hint="eastAsia"/>
+                  <w:sz w:val="24"/>
+                </w:rPr>
+                <w:t>负责产品的所有系统、网络</w:t>
+              </w:r>
+            </w:ins>
+          </w:p>
+        </w:tc>
+      </w:tr>
+      <w:tr>
+        <w:trPr>
+          <w:trHeight w:val="405"/>
+          <w:ins w:id="233" w:author="刘明钧" w:date="2016-11-21T09:28:00Z"/>
+          <w:trPrChange w:id="234" w:author="刘明钧" w:date="2016-11-21T09:31:00Z">
+            <w:trPr>
+              <w:trHeight w:val="624"/>
+            </w:trPr>
+          </w:trPrChange>
+        </w:trPr>
+        <w:tc>
+          <w:tcPr>
+            <w:tcW w:w="1347" w:type="pct"/>
+            <w:gridSpan w:val="2"/>
+            <w:tcBorders>
+              <w:right w:val="single" w:sz="4" w:space="0" w:color="auto"/>
+            </w:tcBorders>
+            <w:vAlign w:val="center"/>
+            <w:tcPrChange w:id="235" w:author="刘明钧" w:date="2016-11-21T09:31:00Z">
+              <w:tcPr>
+                <w:tcW w:w="1226" w:type="pct"/>
+                <w:gridSpan w:val="2"/>
+                <w:tcBorders>
+                  <w:right w:val="single" w:sz="4" w:space="0" w:color="auto"/>
+                </w:tcBorders>
+                <w:vAlign w:val="center"/>
+              </w:tcPr>
+            </w:tcPrChange>
+          </w:tcPr>
+          <w:p>
+            <w:pPr>
+              <w:jc w:val="center"/>
+              <w:rPr>
+                <w:ins w:id="236" w:author="刘明钧" w:date="2016-11-21T09:28:00Z"/>
+                <w:rFonts w:ascii="宋体" w:hAnsi="宋体" w:hint="eastAsia"/>
+                <w:sz w:val="24"/>
+              </w:rPr>
+            </w:pPr>
+            <w:ins w:id="237" w:author="刘明钧" w:date="2016-11-21T09:28:00Z">
+              <w:r>
+                <w:rPr>
+                  <w:rFonts w:ascii="宋体" w:hAnsi="宋体" w:hint="eastAsia"/>
+                  <w:sz w:val="24"/>
+                </w:rPr>
+                <w:t>王道涵</w:t>
+              </w:r>
+            </w:ins>
+          </w:p>
+        </w:tc>
+        <w:tc>
+          <w:tcPr>
+            <w:tcW w:w="1281" w:type="pct"/>
+            <w:tcBorders>
+              <w:right w:val="single" w:sz="4" w:space="0" w:color="auto"/>
+            </w:tcBorders>
+            <w:vAlign w:val="center"/>
+            <w:tcPrChange w:id="238" w:author="刘明钧" w:date="2016-11-21T09:31:00Z">
+              <w:tcPr>
+                <w:tcW w:w="1479" w:type="pct"/>
+                <w:tcBorders>
+                  <w:right w:val="single" w:sz="4" w:space="0" w:color="auto"/>
+                </w:tcBorders>
+                <w:vAlign w:val="center"/>
+              </w:tcPr>
+            </w:tcPrChange>
+          </w:tcPr>
+          <w:p>
+            <w:pPr>
+              <w:jc w:val="center"/>
+              <w:rPr>
+                <w:ins w:id="239" w:author="刘明钧" w:date="2016-11-21T09:28:00Z"/>
+                <w:rFonts w:ascii="宋体" w:hAnsi="宋体" w:hint="eastAsia"/>
+                <w:sz w:val="24"/>
+              </w:rPr>
+            </w:pPr>
+            <w:ins w:id="240" w:author="刘明钧" w:date="2016-11-21T09:28:00Z">
+              <w:r>
+                <w:rPr>
+                  <w:rFonts w:ascii="宋体" w:hAnsi="宋体" w:hint="eastAsia"/>
+                  <w:sz w:val="24"/>
+                </w:rPr>
+                <w:t>技术支持</w:t>
+              </w:r>
+            </w:ins>
+          </w:p>
+        </w:tc>
+        <w:tc>
+          <w:tcPr>
+            <w:tcW w:w="2372" w:type="pct"/>
+            <w:tcBorders>
+              <w:right w:val="single" w:sz="4" w:space="0" w:color="auto"/>
+            </w:tcBorders>
+            <w:vAlign w:val="center"/>
+            <w:tcPrChange w:id="241" w:author="刘明钧" w:date="2016-11-21T09:31:00Z">
+              <w:tcPr>
+                <w:tcW w:w="2295" w:type="pct"/>
+                <w:tcBorders>
+                  <w:right w:val="single" w:sz="4" w:space="0" w:color="auto"/>
+                </w:tcBorders>
+                <w:vAlign w:val="center"/>
+              </w:tcPr>
+            </w:tcPrChange>
+          </w:tcPr>
+          <w:p>
+            <w:pPr>
+              <w:rPr>
+                <w:ins w:id="242" w:author="刘明钧" w:date="2016-11-21T09:28:00Z"/>
+                <w:rFonts w:ascii="宋体" w:hAnsi="宋体" w:hint="eastAsia"/>
+                <w:sz w:val="24"/>
+              </w:rPr>
+            </w:pPr>
+            <w:ins w:id="243" w:author="刘明钧" w:date="2016-11-21T09:29:00Z">
+              <w:r>
+                <w:rPr>
+                  <w:rFonts w:ascii="宋体" w:hAnsi="宋体" w:hint="eastAsia"/>
+                  <w:sz w:val="24"/>
+                </w:rPr>
+                <w:t>驻场解决用户需求</w:t>
+              </w:r>
+            </w:ins>
+          </w:p>
+        </w:tc>
+      </w:tr>
+      <w:tr>
+        <w:trPr>
+          <w:trHeight w:val="485"/>
+          <w:ins w:id="244" w:author="刘明钧" w:date="2016-11-21T09:24:00Z"/>
+          <w:trPrChange w:id="245" w:author="刘明钧" w:date="2016-11-21T09:31:00Z">
+            <w:trPr>
+              <w:trHeight w:val="790"/>
+            </w:trPr>
+          </w:trPrChange>
+        </w:trPr>
+        <w:tc>
+          <w:tcPr>
+            <w:tcW w:w="1347" w:type="pct"/>
+            <w:gridSpan w:val="2"/>
+            <w:vAlign w:val="center"/>
+            <w:tcPrChange w:id="246" w:author="刘明钧" w:date="2016-11-21T09:31:00Z">
+              <w:tcPr>
+                <w:tcW w:w="1226" w:type="pct"/>
+                <w:gridSpan w:val="2"/>
+                <w:vAlign w:val="center"/>
+              </w:tcPr>
+            </w:tcPrChange>
+          </w:tcPr>
+          <w:p>
+            <w:pPr>
+              <w:jc w:val="center"/>
+              <w:rPr>
+                <w:ins w:id="247" w:author="刘明钧" w:date="2016-11-21T09:24:00Z"/>
+                <w:rFonts w:ascii="宋体" w:hAnsi="宋体" w:hint="eastAsia"/>
+                <w:sz w:val="24"/>
+              </w:rPr>
+            </w:pPr>
+            <w:ins w:id="248" w:author="刘明钧" w:date="2016-11-21T09:24:00Z">
+              <w:r>
+                <w:rPr>
+                  <w:rFonts w:ascii="宋体" w:hAnsi="宋体" w:hint="eastAsia"/>
+                  <w:sz w:val="24"/>
+                </w:rPr>
+                <w:t>项目目标</w:t>
+              </w:r>
+            </w:ins>
+          </w:p>
+        </w:tc>
+        <w:tc>
+          <w:tcPr>
+            <w:tcW w:w="3653" w:type="pct"/>
+            <w:gridSpan w:val="2"/>
+            <w:vAlign w:val="center"/>
+            <w:tcPrChange w:id="249" w:author="刘明钧" w:date="2016-11-21T09:31:00Z">
+              <w:tcPr>
+                <w:tcW w:w="3774" w:type="pct"/>
+                <w:gridSpan w:val="2"/>
+                <w:vAlign w:val="center"/>
+              </w:tcPr>
+            </w:tcPrChange>
+          </w:tcPr>
+          <w:p>
+            <w:pPr>
+              <w:rPr>
+                <w:ins w:id="250" w:author="刘明钧" w:date="2016-11-21T09:24:00Z"/>
+                <w:rFonts w:ascii="宋体" w:hAnsi="宋体" w:hint="eastAsia"/>
+                <w:sz w:val="24"/>
+              </w:rPr>
+            </w:pPr>
+            <w:ins w:id="251" w:author="刘明钧" w:date="2016-11-21T09:24:00Z">
+              <w:r>
+                <w:rPr>
+                  <w:rFonts w:ascii="宋体" w:hAnsi="宋体" w:hint="eastAsia"/>
+                  <w:sz w:val="24"/>
+                </w:rPr>
+                <w:t>开发</w:t>
+              </w:r>
+            </w:ins>
+            <w:ins w:id="252" w:author="刘明钧" w:date="2016-11-21T09:29:00Z">
+              <w:r>
+                <w:rPr>
+                  <w:rFonts w:ascii="宋体" w:hAnsi="宋体" w:hint="eastAsia"/>
+                  <w:sz w:val="24"/>
+                </w:rPr>
+                <w:t>图书数据分析系统</w:t>
+              </w:r>
+            </w:ins>
+            <w:ins w:id="253" w:author="刘明钧" w:date="2016-11-21T09:24:00Z">
+              <w:r>
+                <w:rPr>
+                  <w:rFonts w:ascii="宋体" w:hAnsi="宋体" w:hint="eastAsia"/>
+                  <w:sz w:val="24"/>
+                </w:rPr>
+                <w:t>的快速原型模型</w:t>
+              </w:r>
+            </w:ins>
+          </w:p>
+        </w:tc>
+      </w:tr>
+      <w:tr>
+        <w:trPr>
+          <w:trHeight w:val="621"/>
+          <w:ins w:id="254" w:author="刘明钧" w:date="2016-11-21T09:24:00Z"/>
+          <w:trPrChange w:id="255" w:author="刘明钧" w:date="2016-11-21T09:30:00Z">
+            <w:trPr>
+              <w:trHeight w:val="621"/>
+            </w:trPr>
+          </w:trPrChange>
+        </w:trPr>
+        <w:tc>
+          <w:tcPr>
+            <w:tcW w:w="486" w:type="pct"/>
+            <w:vMerge w:val="restart"/>
+            <w:vAlign w:val="center"/>
+            <w:tcPrChange w:id="256" w:author="刘明钧" w:date="2016-11-21T09:30:00Z">
+              <w:tcPr>
+                <w:tcW w:w="486" w:type="pct"/>
+                <w:vMerge w:val="restart"/>
+                <w:vAlign w:val="center"/>
+              </w:tcPr>
+            </w:tcPrChange>
+          </w:tcPr>
+          <w:p>
+            <w:pPr>
+              <w:jc w:val="center"/>
+              <w:rPr>
+                <w:ins w:id="257" w:author="刘明钧" w:date="2016-11-21T09:24:00Z"/>
+                <w:rFonts w:ascii="宋体" w:hAnsi="宋体" w:hint="eastAsia"/>
+                <w:sz w:val="24"/>
+              </w:rPr>
+            </w:pPr>
+            <w:ins w:id="258" w:author="刘明钧" w:date="2016-11-21T09:24:00Z">
+              <w:r>
+                <w:rPr>
+                  <w:rFonts w:ascii="宋体" w:hAnsi="宋体" w:hint="eastAsia"/>
+                  <w:sz w:val="24"/>
+                </w:rPr>
+                <w:t>项</w:t>
+              </w:r>
+            </w:ins>
+          </w:p>
+          <w:p>
+            <w:pPr>
+              <w:jc w:val="center"/>
+              <w:rPr>
+                <w:ins w:id="259" w:author="刘明钧" w:date="2016-11-21T09:24:00Z"/>
+                <w:rFonts w:ascii="宋体" w:hAnsi="宋体" w:hint="eastAsia"/>
+                <w:sz w:val="24"/>
+              </w:rPr>
+            </w:pPr>
+            <w:ins w:id="260" w:author="刘明钧" w:date="2016-11-21T09:24:00Z">
+              <w:r>
+                <w:rPr>
+                  <w:rFonts w:ascii="宋体" w:hAnsi="宋体" w:hint="eastAsia"/>
+                  <w:sz w:val="24"/>
+                </w:rPr>
+                <w:t>目</w:t>
+              </w:r>
+            </w:ins>
+          </w:p>
+          <w:p>
+            <w:pPr>
+              <w:jc w:val="center"/>
+              <w:rPr>
+                <w:ins w:id="261" w:author="刘明钧" w:date="2016-11-21T09:24:00Z"/>
+                <w:rFonts w:ascii="宋体" w:hAnsi="宋体" w:hint="eastAsia"/>
+                <w:sz w:val="24"/>
+              </w:rPr>
+            </w:pPr>
+            <w:proofErr w:type="gramStart"/>
+            <w:ins w:id="262" w:author="刘明钧" w:date="2016-11-21T09:24:00Z">
+              <w:r>
+                <w:rPr>
+                  <w:rFonts w:ascii="宋体" w:hAnsi="宋体" w:hint="eastAsia"/>
+                  <w:sz w:val="24"/>
+                </w:rPr>
+                <w:t>范</w:t>
+              </w:r>
+              <w:proofErr w:type="gramEnd"/>
+            </w:ins>
+          </w:p>
+          <w:p>
+            <w:pPr>
+              <w:jc w:val="center"/>
+              <w:rPr>
+                <w:ins w:id="263" w:author="刘明钧" w:date="2016-11-21T09:24:00Z"/>
+                <w:rFonts w:ascii="宋体" w:hAnsi="宋体" w:hint="eastAsia"/>
+                <w:sz w:val="24"/>
+              </w:rPr>
+            </w:pPr>
+            <w:ins w:id="264" w:author="刘明钧" w:date="2016-11-21T09:24:00Z">
+              <w:r>
+                <w:rPr>
+                  <w:rFonts w:ascii="宋体" w:hAnsi="宋体" w:hint="eastAsia"/>
+                  <w:sz w:val="24"/>
+                </w:rPr>
+                <w:t>围</w:t>
+              </w:r>
+            </w:ins>
+          </w:p>
+        </w:tc>
+        <w:tc>
+          <w:tcPr>
+            <w:tcW w:w="861" w:type="pct"/>
+            <w:vAlign w:val="center"/>
+            <w:tcPrChange w:id="265" w:author="刘明钧" w:date="2016-11-21T09:30:00Z">
+              <w:tcPr>
+                <w:tcW w:w="740" w:type="pct"/>
+                <w:vAlign w:val="center"/>
+              </w:tcPr>
+            </w:tcPrChange>
+          </w:tcPr>
+          <w:p>
+            <w:pPr>
+              <w:rPr>
+                <w:ins w:id="266" w:author="刘明钧" w:date="2016-11-21T09:24:00Z"/>
+                <w:rFonts w:ascii="宋体" w:hAnsi="宋体" w:hint="eastAsia"/>
+                <w:sz w:val="24"/>
+              </w:rPr>
+            </w:pPr>
+            <w:ins w:id="267" w:author="刘明钧" w:date="2016-11-21T09:24:00Z">
+              <w:r>
+                <w:rPr>
+                  <w:rFonts w:ascii="宋体" w:hAnsi="宋体" w:hint="eastAsia"/>
+                  <w:sz w:val="24"/>
+                </w:rPr>
+                <w:t>项目性质</w:t>
+              </w:r>
+            </w:ins>
+          </w:p>
+        </w:tc>
+        <w:tc>
+          <w:tcPr>
+            <w:tcW w:w="3653" w:type="pct"/>
+            <w:gridSpan w:val="2"/>
+            <w:shd w:val="clear" w:color="auto" w:fill="auto"/>
+            <w:vAlign w:val="center"/>
+            <w:tcPrChange w:id="268" w:author="刘明钧" w:date="2016-11-21T09:30:00Z">
+              <w:tcPr>
+                <w:tcW w:w="3774" w:type="pct"/>
+                <w:gridSpan w:val="2"/>
+                <w:shd w:val="clear" w:color="auto" w:fill="auto"/>
+                <w:vAlign w:val="center"/>
+              </w:tcPr>
+            </w:tcPrChange>
+          </w:tcPr>
+          <w:p>
+            <w:pPr>
+              <w:rPr>
+                <w:ins w:id="269" w:author="刘明钧" w:date="2016-11-21T09:24:00Z"/>
+                <w:rFonts w:ascii="宋体" w:hAnsi="宋体" w:hint="eastAsia"/>
+                <w:sz w:val="24"/>
+              </w:rPr>
+            </w:pPr>
+            <w:ins w:id="270" w:author="刘明钧" w:date="2016-11-21T09:24:00Z">
+              <w:r>
+                <w:rPr>
+                  <w:rFonts w:ascii="宋体" w:hAnsi="宋体" w:hint="eastAsia"/>
+                  <w:sz w:val="24"/>
+                </w:rPr>
+                <w:t>公司外部项目，属于软件开发类；</w:t>
+              </w:r>
+            </w:ins>
+          </w:p>
+        </w:tc>
+      </w:tr>
+      <w:tr>
+        <w:trPr>
+          <w:trHeight w:val="77"/>
+          <w:ins w:id="271" w:author="刘明钧" w:date="2016-11-21T09:24:00Z"/>
+          <w:trPrChange w:id="272" w:author="刘明钧" w:date="2016-11-21T09:32:00Z">
+            <w:trPr>
+              <w:trHeight w:val="618"/>
+            </w:trPr>
+          </w:trPrChange>
+        </w:trPr>
+        <w:tc>
+          <w:tcPr>
+            <w:tcW w:w="486" w:type="pct"/>
+            <w:vMerge/>
+            <w:vAlign w:val="center"/>
+            <w:tcPrChange w:id="273" w:author="刘明钧" w:date="2016-11-21T09:32:00Z">
+              <w:tcPr>
+                <w:tcW w:w="486" w:type="pct"/>
+                <w:vMerge/>
+                <w:vAlign w:val="center"/>
+              </w:tcPr>
+            </w:tcPrChange>
+          </w:tcPr>
+          <w:p>
+            <w:pPr>
+              <w:jc w:val="center"/>
+              <w:rPr>
+                <w:ins w:id="274" w:author="刘明钧" w:date="2016-11-21T09:24:00Z"/>
+                <w:rFonts w:ascii="宋体" w:hAnsi="宋体" w:hint="eastAsia"/>
+                <w:sz w:val="24"/>
+              </w:rPr>
+            </w:pPr>
+          </w:p>
+        </w:tc>
+        <w:tc>
+          <w:tcPr>
+            <w:tcW w:w="861" w:type="pct"/>
+            <w:vAlign w:val="center"/>
+            <w:tcPrChange w:id="275" w:author="刘明钧" w:date="2016-11-21T09:32:00Z">
+              <w:tcPr>
+                <w:tcW w:w="740" w:type="pct"/>
+                <w:vAlign w:val="center"/>
+              </w:tcPr>
+            </w:tcPrChange>
+          </w:tcPr>
+          <w:p>
+            <w:pPr>
+              <w:rPr>
+                <w:ins w:id="276" w:author="刘明钧" w:date="2016-11-21T09:24:00Z"/>
+                <w:rFonts w:ascii="宋体" w:hAnsi="宋体" w:hint="eastAsia"/>
+                <w:sz w:val="24"/>
+              </w:rPr>
+            </w:pPr>
+            <w:ins w:id="277" w:author="刘明钧" w:date="2016-11-21T09:24:00Z">
+              <w:r>
+                <w:rPr>
+                  <w:rFonts w:ascii="宋体" w:hAnsi="宋体" w:hint="eastAsia"/>
+                  <w:sz w:val="24"/>
+                </w:rPr>
+                <w:t>项目组成</w:t>
+              </w:r>
+            </w:ins>
+          </w:p>
+        </w:tc>
+        <w:tc>
+          <w:tcPr>
+            <w:tcW w:w="3653" w:type="pct"/>
+            <w:gridSpan w:val="2"/>
+            <w:shd w:val="clear" w:color="auto" w:fill="auto"/>
+            <w:vAlign w:val="center"/>
+            <w:tcPrChange w:id="278" w:author="刘明钧" w:date="2016-11-21T09:32:00Z">
+              <w:tcPr>
+                <w:tcW w:w="3774" w:type="pct"/>
+                <w:gridSpan w:val="2"/>
+                <w:shd w:val="clear" w:color="auto" w:fill="auto"/>
+                <w:vAlign w:val="center"/>
+              </w:tcPr>
+            </w:tcPrChange>
+          </w:tcPr>
+          <w:p>
+            <w:pPr>
+              <w:rPr>
+                <w:ins w:id="279" w:author="刘明钧" w:date="2016-11-21T09:24:00Z"/>
+                <w:rFonts w:ascii="宋体" w:hAnsi="宋体" w:hint="eastAsia"/>
+                <w:sz w:val="24"/>
+              </w:rPr>
+            </w:pPr>
+            <w:proofErr w:type="gramStart"/>
+            <w:ins w:id="280" w:author="刘明钧" w:date="2016-11-21T09:24:00Z">
+              <w:r>
+                <w:rPr>
+                  <w:rFonts w:ascii="宋体" w:hAnsi="宋体" w:hint="eastAsia"/>
+                  <w:sz w:val="24"/>
+                </w:rPr>
+                <w:t>见项目</w:t>
+              </w:r>
+              <w:proofErr w:type="gramEnd"/>
+              <w:r>
+                <w:rPr>
+                  <w:rFonts w:ascii="宋体" w:hAnsi="宋体" w:hint="eastAsia"/>
+                  <w:sz w:val="24"/>
+                </w:rPr>
+                <w:t>输入；</w:t>
+              </w:r>
+            </w:ins>
+          </w:p>
+        </w:tc>
+      </w:tr>
+      <w:tr>
+        <w:trPr>
+          <w:trHeight w:val="77"/>
+          <w:ins w:id="281" w:author="刘明钧" w:date="2016-11-21T09:24:00Z"/>
+          <w:trPrChange w:id="282" w:author="刘明钧" w:date="2016-11-21T09:32:00Z">
+            <w:trPr>
+              <w:trHeight w:val="618"/>
+            </w:trPr>
+          </w:trPrChange>
+        </w:trPr>
+        <w:tc>
+          <w:tcPr>
+            <w:tcW w:w="486" w:type="pct"/>
+            <w:vMerge/>
+            <w:vAlign w:val="center"/>
+            <w:tcPrChange w:id="283" w:author="刘明钧" w:date="2016-11-21T09:32:00Z">
+              <w:tcPr>
+                <w:tcW w:w="486" w:type="pct"/>
+                <w:vMerge/>
+                <w:vAlign w:val="center"/>
+              </w:tcPr>
+            </w:tcPrChange>
+          </w:tcPr>
+          <w:p>
+            <w:pPr>
+              <w:jc w:val="center"/>
+              <w:rPr>
+                <w:ins w:id="284" w:author="刘明钧" w:date="2016-11-21T09:24:00Z"/>
+                <w:rFonts w:ascii="宋体" w:hAnsi="宋体" w:hint="eastAsia"/>
+                <w:sz w:val="24"/>
+              </w:rPr>
+            </w:pPr>
+          </w:p>
+        </w:tc>
+        <w:tc>
+          <w:tcPr>
+            <w:tcW w:w="861" w:type="pct"/>
+            <w:vAlign w:val="center"/>
+            <w:tcPrChange w:id="285" w:author="刘明钧" w:date="2016-11-21T09:32:00Z">
+              <w:tcPr>
+                <w:tcW w:w="740" w:type="pct"/>
+                <w:vAlign w:val="center"/>
+              </w:tcPr>
+            </w:tcPrChange>
+          </w:tcPr>
+          <w:p>
+            <w:pPr>
+              <w:rPr>
+                <w:ins w:id="286" w:author="刘明钧" w:date="2016-11-21T09:24:00Z"/>
+                <w:rFonts w:ascii="宋体" w:hAnsi="宋体" w:hint="eastAsia"/>
+                <w:sz w:val="24"/>
+              </w:rPr>
+            </w:pPr>
+            <w:ins w:id="287" w:author="刘明钧" w:date="2016-11-21T09:24:00Z">
+              <w:r>
+                <w:rPr>
+                  <w:rFonts w:ascii="宋体" w:hAnsi="宋体" w:hint="eastAsia"/>
+                  <w:sz w:val="24"/>
+                </w:rPr>
+                <w:t>项目要求</w:t>
+              </w:r>
+            </w:ins>
+          </w:p>
+        </w:tc>
+        <w:tc>
+          <w:tcPr>
+            <w:tcW w:w="3653" w:type="pct"/>
+            <w:gridSpan w:val="2"/>
+            <w:shd w:val="clear" w:color="auto" w:fill="auto"/>
+            <w:vAlign w:val="center"/>
+            <w:tcPrChange w:id="288" w:author="刘明钧" w:date="2016-11-21T09:32:00Z">
+              <w:tcPr>
+                <w:tcW w:w="3774" w:type="pct"/>
+                <w:gridSpan w:val="2"/>
+                <w:shd w:val="clear" w:color="auto" w:fill="auto"/>
+                <w:vAlign w:val="center"/>
+              </w:tcPr>
+            </w:tcPrChange>
+          </w:tcPr>
+          <w:p>
+            <w:pPr>
+              <w:rPr>
+                <w:ins w:id="289" w:author="刘明钧" w:date="2016-11-21T09:24:00Z"/>
+                <w:rFonts w:ascii="宋体" w:hAnsi="宋体" w:hint="eastAsia"/>
+                <w:sz w:val="24"/>
+              </w:rPr>
+            </w:pPr>
+            <w:proofErr w:type="gramStart"/>
+            <w:ins w:id="290" w:author="刘明钧" w:date="2016-11-21T09:24:00Z">
+              <w:r>
+                <w:rPr>
+                  <w:rFonts w:ascii="宋体" w:hAnsi="宋体" w:hint="eastAsia"/>
+                  <w:sz w:val="24"/>
+                </w:rPr>
+                <w:t>见项目</w:t>
+              </w:r>
+              <w:proofErr w:type="gramEnd"/>
+              <w:r>
+                <w:rPr>
+                  <w:rFonts w:ascii="宋体" w:hAnsi="宋体" w:hint="eastAsia"/>
+                  <w:sz w:val="24"/>
+                </w:rPr>
+                <w:t>输入；</w:t>
+              </w:r>
+            </w:ins>
+          </w:p>
+        </w:tc>
+      </w:tr>
+      <w:tr>
+        <w:trPr>
+          <w:trHeight w:val="618"/>
+          <w:ins w:id="291" w:author="刘明钧" w:date="2016-11-21T09:24:00Z"/>
+          <w:trPrChange w:id="292" w:author="刘明钧" w:date="2016-11-21T09:30:00Z">
+            <w:trPr>
+              <w:trHeight w:val="618"/>
+            </w:trPr>
+          </w:trPrChange>
+        </w:trPr>
+        <w:tc>
+          <w:tcPr>
+            <w:tcW w:w="486" w:type="pct"/>
+            <w:vMerge/>
+            <w:vAlign w:val="center"/>
+            <w:tcPrChange w:id="293" w:author="刘明钧" w:date="2016-11-21T09:30:00Z">
+              <w:tcPr>
+                <w:tcW w:w="486" w:type="pct"/>
+                <w:vMerge/>
+                <w:vAlign w:val="center"/>
+              </w:tcPr>
+            </w:tcPrChange>
+          </w:tcPr>
+          <w:p>
+            <w:pPr>
+              <w:jc w:val="center"/>
+              <w:rPr>
+                <w:ins w:id="294" w:author="刘明钧" w:date="2016-11-21T09:24:00Z"/>
+                <w:rFonts w:ascii="宋体" w:hAnsi="宋体" w:hint="eastAsia"/>
+                <w:sz w:val="24"/>
+              </w:rPr>
+            </w:pPr>
+          </w:p>
+        </w:tc>
+        <w:tc>
+          <w:tcPr>
+            <w:tcW w:w="861" w:type="pct"/>
+            <w:vAlign w:val="center"/>
+            <w:tcPrChange w:id="295" w:author="刘明钧" w:date="2016-11-21T09:30:00Z">
+              <w:tcPr>
+                <w:tcW w:w="740" w:type="pct"/>
+                <w:vAlign w:val="center"/>
+              </w:tcPr>
+            </w:tcPrChange>
+          </w:tcPr>
+          <w:p>
+            <w:pPr>
+              <w:rPr>
+                <w:ins w:id="296" w:author="刘明钧" w:date="2016-11-21T09:24:00Z"/>
+                <w:rFonts w:ascii="宋体" w:hAnsi="宋体" w:hint="eastAsia"/>
+                <w:sz w:val="24"/>
+              </w:rPr>
+            </w:pPr>
+            <w:ins w:id="297" w:author="刘明钧" w:date="2016-11-21T09:24:00Z">
+              <w:r>
+                <w:rPr>
+                  <w:rFonts w:ascii="宋体" w:hAnsi="宋体" w:hint="eastAsia"/>
+                  <w:sz w:val="24"/>
+                </w:rPr>
+                <w:t>项目范围特殊说明</w:t>
+              </w:r>
+            </w:ins>
+          </w:p>
+        </w:tc>
+        <w:tc>
+          <w:tcPr>
+            <w:tcW w:w="3653" w:type="pct"/>
+            <w:gridSpan w:val="2"/>
+            <w:shd w:val="clear" w:color="auto" w:fill="auto"/>
+            <w:vAlign w:val="center"/>
+            <w:tcPrChange w:id="298" w:author="刘明钧" w:date="2016-11-21T09:30:00Z">
+              <w:tcPr>
+                <w:tcW w:w="3774" w:type="pct"/>
+                <w:gridSpan w:val="2"/>
+                <w:shd w:val="clear" w:color="auto" w:fill="auto"/>
+                <w:vAlign w:val="center"/>
+              </w:tcPr>
+            </w:tcPrChange>
+          </w:tcPr>
+          <w:p>
+            <w:pPr>
+              <w:rPr>
+                <w:ins w:id="299" w:author="刘明钧" w:date="2016-11-21T09:24:00Z"/>
+                <w:rFonts w:ascii="宋体" w:hAnsi="宋体" w:hint="eastAsia"/>
+                <w:sz w:val="24"/>
+              </w:rPr>
+            </w:pPr>
+            <w:ins w:id="300" w:author="刘明钧" w:date="2016-11-21T09:24:00Z">
+              <w:r>
+                <w:rPr>
+                  <w:rFonts w:ascii="宋体" w:hAnsi="宋体" w:hint="eastAsia"/>
+                  <w:sz w:val="24"/>
+                </w:rPr>
+                <w:t>无。</w:t>
+              </w:r>
+            </w:ins>
+          </w:p>
+        </w:tc>
+      </w:tr>
+      <w:tr>
+        <w:trPr>
+          <w:trHeight w:val="906"/>
+          <w:ins w:id="301" w:author="刘明钧" w:date="2016-11-21T09:24:00Z"/>
+          <w:trPrChange w:id="302" w:author="刘明钧" w:date="2016-11-21T09:30:00Z">
+            <w:trPr>
+              <w:trHeight w:val="906"/>
+            </w:trPr>
+          </w:trPrChange>
+        </w:trPr>
+        <w:tc>
+          <w:tcPr>
+            <w:tcW w:w="1347" w:type="pct"/>
+            <w:gridSpan w:val="2"/>
+            <w:vAlign w:val="center"/>
+            <w:tcPrChange w:id="303" w:author="刘明钧" w:date="2016-11-21T09:30:00Z">
+              <w:tcPr>
+                <w:tcW w:w="1226" w:type="pct"/>
+                <w:gridSpan w:val="2"/>
+                <w:vAlign w:val="center"/>
+              </w:tcPr>
+            </w:tcPrChange>
+          </w:tcPr>
+          <w:p>
+            <w:pPr>
+              <w:jc w:val="center"/>
+              <w:rPr>
+                <w:ins w:id="304" w:author="刘明钧" w:date="2016-11-21T09:24:00Z"/>
+                <w:rFonts w:ascii="宋体" w:hAnsi="宋体" w:hint="eastAsia"/>
+                <w:sz w:val="24"/>
+              </w:rPr>
+            </w:pPr>
+            <w:ins w:id="305" w:author="刘明钧" w:date="2016-11-21T09:24:00Z">
+              <w:r>
+                <w:rPr>
+                  <w:rFonts w:ascii="宋体" w:hAnsi="宋体" w:hint="eastAsia"/>
+                  <w:sz w:val="24"/>
+                </w:rPr>
+                <w:t>项目输入</w:t>
+              </w:r>
+            </w:ins>
+          </w:p>
+        </w:tc>
+        <w:tc>
+          <w:tcPr>
+            <w:tcW w:w="3653" w:type="pct"/>
+            <w:gridSpan w:val="2"/>
+            <w:vAlign w:val="center"/>
+            <w:tcPrChange w:id="306" w:author="刘明钧" w:date="2016-11-21T09:30:00Z">
+              <w:tcPr>
+                <w:tcW w:w="3774" w:type="pct"/>
+                <w:gridSpan w:val="2"/>
+                <w:vAlign w:val="center"/>
+              </w:tcPr>
+            </w:tcPrChange>
+          </w:tcPr>
+          <w:p>
+            <w:pPr>
+              <w:numPr>
+                <w:ilvl w:val="0"/>
+                <w:numId w:val="5"/>
+              </w:numPr>
+              <w:rPr>
+                <w:ins w:id="307" w:author="刘明钧" w:date="2016-11-21T09:24:00Z"/>
+                <w:rFonts w:ascii="宋体" w:hAnsi="宋体" w:hint="eastAsia"/>
+                <w:sz w:val="24"/>
+              </w:rPr>
+            </w:pPr>
+            <w:ins w:id="308" w:author="刘明钧" w:date="2016-11-21T09:24:00Z">
+              <w:r>
+                <w:rPr>
+                  <w:rFonts w:ascii="宋体" w:hAnsi="宋体" w:hint="eastAsia"/>
+                  <w:sz w:val="24"/>
+                </w:rPr>
+                <w:t>《</w:t>
+              </w:r>
+            </w:ins>
+            <w:ins w:id="309" w:author="刘明钧" w:date="2016-11-21T09:29:00Z">
+              <w:r>
+                <w:rPr>
+                  <w:rFonts w:ascii="宋体" w:hAnsi="宋体" w:hint="eastAsia"/>
+                  <w:sz w:val="24"/>
+                </w:rPr>
+                <w:t>上海财经大学图书数据分析系统</w:t>
+              </w:r>
+            </w:ins>
+            <w:ins w:id="310" w:author="刘明钧" w:date="2016-11-21T09:24:00Z">
+              <w:r>
+                <w:rPr>
+                  <w:rFonts w:ascii="宋体" w:hAnsi="宋体" w:hint="eastAsia"/>
+                  <w:sz w:val="24"/>
+                </w:rPr>
+                <w:t>实施方案建议书》；</w:t>
+              </w:r>
+            </w:ins>
+          </w:p>
+          <w:p>
+            <w:pPr>
+              <w:numPr>
+                <w:ilvl w:val="0"/>
+                <w:numId w:val="5"/>
+              </w:numPr>
+              <w:rPr>
+                <w:ins w:id="311" w:author="刘明钧" w:date="2016-11-21T09:24:00Z"/>
+                <w:rFonts w:ascii="宋体" w:hAnsi="宋体" w:hint="eastAsia"/>
+                <w:sz w:val="24"/>
+              </w:rPr>
+            </w:pPr>
+            <w:ins w:id="312" w:author="刘明钧" w:date="2016-11-21T09:24:00Z">
+              <w:r>
+                <w:rPr>
+                  <w:rFonts w:ascii="宋体" w:hAnsi="宋体" w:hint="eastAsia"/>
+                  <w:sz w:val="24"/>
+                </w:rPr>
+                <w:t>合同及其附件。</w:t>
+              </w:r>
+            </w:ins>
+          </w:p>
+        </w:tc>
+      </w:tr>
+      <w:tr>
+        <w:trPr>
+          <w:trHeight w:val="327"/>
+          <w:ins w:id="313" w:author="刘明钧" w:date="2016-11-21T09:24:00Z"/>
+          <w:trPrChange w:id="314" w:author="刘明钧" w:date="2016-11-21T09:31:00Z">
+            <w:trPr>
+              <w:trHeight w:val="592"/>
+            </w:trPr>
+          </w:trPrChange>
+        </w:trPr>
+        <w:tc>
+          <w:tcPr>
+            <w:tcW w:w="1347" w:type="pct"/>
+            <w:gridSpan w:val="2"/>
+            <w:vAlign w:val="center"/>
+            <w:tcPrChange w:id="315" w:author="刘明钧" w:date="2016-11-21T09:31:00Z">
+              <w:tcPr>
+                <w:tcW w:w="1226" w:type="pct"/>
+                <w:gridSpan w:val="2"/>
+                <w:vAlign w:val="center"/>
+              </w:tcPr>
+            </w:tcPrChange>
+          </w:tcPr>
+          <w:p>
+            <w:pPr>
+              <w:jc w:val="center"/>
+              <w:rPr>
+                <w:ins w:id="316" w:author="刘明钧" w:date="2016-11-21T09:24:00Z"/>
+                <w:rFonts w:ascii="宋体" w:hAnsi="宋体" w:hint="eastAsia"/>
+                <w:sz w:val="24"/>
+              </w:rPr>
+            </w:pPr>
+            <w:ins w:id="317" w:author="刘明钧" w:date="2016-11-21T09:24:00Z">
+              <w:r>
+                <w:rPr>
+                  <w:rFonts w:ascii="宋体" w:hAnsi="宋体" w:hint="eastAsia"/>
+                  <w:sz w:val="24"/>
+                </w:rPr>
+                <w:t>项目用户</w:t>
+              </w:r>
+            </w:ins>
+          </w:p>
+        </w:tc>
+        <w:tc>
+          <w:tcPr>
+            <w:tcW w:w="3653" w:type="pct"/>
+            <w:gridSpan w:val="2"/>
+            <w:vAlign w:val="center"/>
+            <w:tcPrChange w:id="318" w:author="刘明钧" w:date="2016-11-21T09:31:00Z">
+              <w:tcPr>
+                <w:tcW w:w="3774" w:type="pct"/>
+                <w:gridSpan w:val="2"/>
+                <w:vAlign w:val="center"/>
+              </w:tcPr>
+            </w:tcPrChange>
+          </w:tcPr>
+          <w:p>
+            <w:pPr>
+              <w:rPr>
+                <w:ins w:id="319" w:author="刘明钧" w:date="2016-11-21T09:24:00Z"/>
+                <w:rFonts w:ascii="宋体" w:hAnsi="宋体" w:hint="eastAsia"/>
+                <w:sz w:val="24"/>
+              </w:rPr>
+            </w:pPr>
+            <w:ins w:id="320" w:author="刘明钧" w:date="2016-11-21T09:30:00Z">
+              <w:r>
+                <w:rPr>
+                  <w:rFonts w:ascii="宋体" w:hAnsi="宋体" w:hint="eastAsia"/>
+                  <w:sz w:val="24"/>
+                </w:rPr>
+                <w:t>上海财经大学</w:t>
+              </w:r>
+            </w:ins>
+          </w:p>
+        </w:tc>
+      </w:tr>
+      <w:tr>
+        <w:trPr>
+          <w:trHeight w:val="458"/>
+          <w:ins w:id="321" w:author="刘明钧" w:date="2016-11-21T09:24:00Z"/>
+          <w:trPrChange w:id="322" w:author="刘明钧" w:date="2016-11-21T09:30:00Z">
+            <w:trPr>
+              <w:trHeight w:val="458"/>
+            </w:trPr>
+          </w:trPrChange>
+        </w:trPr>
+        <w:tc>
+          <w:tcPr>
+            <w:tcW w:w="1347" w:type="pct"/>
+            <w:gridSpan w:val="2"/>
+            <w:vAlign w:val="center"/>
+            <w:tcPrChange w:id="323" w:author="刘明钧" w:date="2016-11-21T09:30:00Z">
+              <w:tcPr>
+                <w:tcW w:w="1226" w:type="pct"/>
+                <w:gridSpan w:val="2"/>
+                <w:vAlign w:val="center"/>
+              </w:tcPr>
+            </w:tcPrChange>
+          </w:tcPr>
+          <w:p>
+            <w:pPr>
+              <w:jc w:val="center"/>
+              <w:rPr>
+                <w:ins w:id="324" w:author="刘明钧" w:date="2016-11-21T09:24:00Z"/>
+                <w:rFonts w:ascii="宋体" w:hAnsi="宋体" w:hint="eastAsia"/>
+                <w:sz w:val="24"/>
+              </w:rPr>
+            </w:pPr>
+            <w:ins w:id="325" w:author="刘明钧" w:date="2016-11-21T09:24:00Z">
+              <w:r>
+                <w:rPr>
+                  <w:rFonts w:ascii="宋体" w:hAnsi="宋体" w:hint="eastAsia"/>
+                  <w:sz w:val="24"/>
+                </w:rPr>
+                <w:t>与其他项目</w:t>
+              </w:r>
+            </w:ins>
+          </w:p>
+          <w:p>
+            <w:pPr>
+              <w:jc w:val="center"/>
+              <w:rPr>
+                <w:ins w:id="326" w:author="刘明钧" w:date="2016-11-21T09:24:00Z"/>
+                <w:rFonts w:ascii="宋体" w:hAnsi="宋体" w:hint="eastAsia"/>
+                <w:sz w:val="24"/>
+              </w:rPr>
+            </w:pPr>
+            <w:ins w:id="327" w:author="刘明钧" w:date="2016-11-21T09:24:00Z">
+              <w:r>
+                <w:rPr>
+                  <w:rFonts w:ascii="宋体" w:hAnsi="宋体" w:hint="eastAsia"/>
+                  <w:sz w:val="24"/>
+                </w:rPr>
+                <w:t>的关系</w:t>
+              </w:r>
+            </w:ins>
+          </w:p>
+        </w:tc>
+        <w:tc>
+          <w:tcPr>
+            <w:tcW w:w="3653" w:type="pct"/>
+            <w:gridSpan w:val="2"/>
+            <w:vAlign w:val="center"/>
+            <w:tcPrChange w:id="328" w:author="刘明钧" w:date="2016-11-21T09:30:00Z">
+              <w:tcPr>
+                <w:tcW w:w="3774" w:type="pct"/>
+                <w:gridSpan w:val="2"/>
+                <w:vAlign w:val="center"/>
+              </w:tcPr>
+            </w:tcPrChange>
+          </w:tcPr>
+          <w:p>
+            <w:pPr>
+              <w:rPr>
+                <w:ins w:id="329" w:author="刘明钧" w:date="2016-11-21T09:24:00Z"/>
+                <w:rFonts w:ascii="宋体" w:hAnsi="宋体" w:hint="eastAsia"/>
+                <w:sz w:val="24"/>
+              </w:rPr>
+            </w:pPr>
+            <w:ins w:id="330" w:author="刘明钧" w:date="2016-11-21T09:24:00Z">
+              <w:r>
+                <w:rPr>
+                  <w:rFonts w:ascii="宋体" w:hAnsi="宋体" w:hint="eastAsia"/>
+                  <w:sz w:val="24"/>
+                </w:rPr>
+                <w:t>无</w:t>
+              </w:r>
+            </w:ins>
+          </w:p>
+        </w:tc>
+      </w:tr>
+      <w:tr>
+        <w:trPr>
+          <w:trHeight w:val="77"/>
+          <w:ins w:id="331" w:author="刘明钧" w:date="2016-11-21T09:24:00Z"/>
+          <w:trPrChange w:id="332" w:author="刘明钧" w:date="2016-11-21T09:31:00Z">
+            <w:trPr>
+              <w:trHeight w:val="613"/>
+            </w:trPr>
+          </w:trPrChange>
+        </w:trPr>
+        <w:tc>
+          <w:tcPr>
+            <w:tcW w:w="1347" w:type="pct"/>
+            <w:gridSpan w:val="2"/>
+            <w:vAlign w:val="center"/>
+            <w:tcPrChange w:id="333" w:author="刘明钧" w:date="2016-11-21T09:31:00Z">
+              <w:tcPr>
+                <w:tcW w:w="1226" w:type="pct"/>
+                <w:gridSpan w:val="2"/>
+                <w:vAlign w:val="center"/>
+              </w:tcPr>
+            </w:tcPrChange>
+          </w:tcPr>
+          <w:p>
+            <w:pPr>
+              <w:jc w:val="center"/>
+              <w:rPr>
+                <w:ins w:id="334" w:author="刘明钧" w:date="2016-11-21T09:24:00Z"/>
+                <w:rFonts w:ascii="宋体" w:hAnsi="宋体" w:hint="eastAsia"/>
+                <w:sz w:val="24"/>
+              </w:rPr>
+            </w:pPr>
+            <w:ins w:id="335" w:author="刘明钧" w:date="2016-11-21T09:24:00Z">
+              <w:r>
+                <w:rPr>
+                  <w:rFonts w:ascii="宋体" w:hAnsi="宋体" w:hint="eastAsia"/>
+                  <w:sz w:val="24"/>
+                </w:rPr>
+                <w:t>项目限制</w:t>
+              </w:r>
+            </w:ins>
+          </w:p>
+        </w:tc>
+        <w:tc>
+          <w:tcPr>
+            <w:tcW w:w="3653" w:type="pct"/>
+            <w:gridSpan w:val="2"/>
+            <w:vAlign w:val="center"/>
+            <w:tcPrChange w:id="336" w:author="刘明钧" w:date="2016-11-21T09:31:00Z">
+              <w:tcPr>
+                <w:tcW w:w="3774" w:type="pct"/>
+                <w:gridSpan w:val="2"/>
+                <w:vAlign w:val="center"/>
+              </w:tcPr>
+            </w:tcPrChange>
+          </w:tcPr>
+          <w:p>
+            <w:pPr>
+              <w:rPr>
+                <w:ins w:id="337" w:author="刘明钧" w:date="2016-11-21T09:24:00Z"/>
+                <w:rFonts w:ascii="宋体" w:hAnsi="宋体" w:hint="eastAsia"/>
+                <w:sz w:val="24"/>
+              </w:rPr>
+            </w:pPr>
+            <w:ins w:id="338" w:author="刘明钧" w:date="2016-11-21T09:24:00Z">
+              <w:r>
+                <w:rPr>
+                  <w:rFonts w:ascii="宋体" w:hAnsi="宋体" w:hint="eastAsia"/>
+                  <w:sz w:val="24"/>
+                </w:rPr>
+                <w:t>开发平台为Visual Studio</w:t>
+              </w:r>
+            </w:ins>
+            <w:ins w:id="339" w:author="刘明钧" w:date="2016-11-21T09:30:00Z">
+              <w:r>
+                <w:rPr>
+                  <w:rFonts w:ascii="宋体" w:hAnsi="宋体"/>
+                  <w:sz w:val="24"/>
+                </w:rPr>
+                <w:t xml:space="preserve"> </w:t>
+              </w:r>
+              <w:r>
+                <w:rPr>
+                  <w:rFonts w:ascii="宋体" w:hAnsi="宋体" w:hint="eastAsia"/>
+                  <w:sz w:val="24"/>
+                </w:rPr>
+                <w:t>2010</w:t>
+              </w:r>
+            </w:ins>
+            <w:ins w:id="340" w:author="刘明钧" w:date="2016-11-21T09:24:00Z">
+              <w:r>
+                <w:rPr>
+                  <w:rFonts w:ascii="宋体" w:hAnsi="宋体" w:hint="eastAsia"/>
+                  <w:sz w:val="24"/>
+                </w:rPr>
+                <w:t>、</w:t>
+              </w:r>
+            </w:ins>
+            <w:ins w:id="341" w:author="刘明钧" w:date="2016-11-21T09:30:00Z">
+              <w:r>
+                <w:rPr>
+                  <w:rFonts w:ascii="宋体" w:hAnsi="宋体" w:hint="eastAsia"/>
+                  <w:sz w:val="24"/>
+                </w:rPr>
+                <w:t>Oracle</w:t>
+              </w:r>
+            </w:ins>
+            <w:ins w:id="342" w:author="刘明钧" w:date="2016-11-21T09:24:00Z">
+              <w:r>
+                <w:rPr>
+                  <w:rFonts w:ascii="宋体" w:hAnsi="宋体" w:hint="eastAsia"/>
+                  <w:sz w:val="24"/>
+                </w:rPr>
+                <w:t>.</w:t>
+              </w:r>
+            </w:ins>
+          </w:p>
+        </w:tc>
+      </w:tr>
+    </w:tbl>
+    <w:p>
+      <w:pPr>
+        <w:rPr>
+          <w:ins w:id="343" w:author="刘明钧" w:date="2016-11-21T09:24:00Z"/>
+          <w:rFonts w:ascii="宋体" w:hAnsi="宋体" w:hint="eastAsia"/>
+          <w:sz w:val="24"/>
+        </w:rPr>
+      </w:pPr>
+    </w:p>
+    <w:p>
+      <w:pPr>
+        <w:jc w:val="center"/>
         <w:rPr>
           <w:rFonts w:hint="eastAsia"/>
         </w:rPr>
-        <w:t>签字：</w:t>
-      </w:r>
-    </w:p>
-    <w:p>
-      <w:pPr>
-        <w:rPr>
-          <w:rFonts w:hint="eastAsia"/>
-        </w:rPr>
-        <w:pPrChange w:id="31" w:author="刘明钧" w:date="2016-11-19T15:52:00Z">
+        <w:pPrChange w:id="344" w:author="刘明钧" w:date="2016-11-21T09:32:00Z">
           <w:pPr/>
         </w:pPrChange>
       </w:pPr>
-      <w:r>
-        <w:rPr>
-          <w:rFonts w:hint="eastAsia"/>
-        </w:rPr>
-        <w:t>注释：</w:t>
-      </w:r>
-      <w:bookmarkStart w:id="32" w:name="_GoBack"/>
-      <w:bookmarkEnd w:id="32"/>
+      <w:ins w:id="345" w:author="刘明钧" w:date="2016-11-21T09:32:00Z">
+        <w:r>
+          <w:rPr>
+            <w:rFonts w:hint="eastAsia"/>
+          </w:rPr>
+          <w:t xml:space="preserve">                            </w:t>
+        </w:r>
+        <w:r>
+          <w:rPr>
+            <w:rFonts w:hint="eastAsia"/>
+          </w:rPr>
+          <w:t>签名：</w:t>
+        </w:r>
+      </w:ins>
+      <w:bookmarkStart w:id="346" w:name="_GoBack"/>
+      <w:bookmarkEnd w:id="346"/>
     </w:p>
     <w:sectPr>
       <w:pgSz w:w="11906" w:h="16838"/>
@@ -1652,6 +4118,372 @@
       </w:pPr>
     </w:lvl>
   </w:abstractNum>
+  <w:abstractNum w:abstractNumId="1" w15:restartNumberingAfterBreak="0">
+    <w:nsid w:val="17886E3B"/>
+    <w:multiLevelType w:val="hybridMultilevel"/>
+    <w:tmpl w:val="5576EBC0"/>
+    <w:lvl w:ilvl="0" w:tplc="0409000F">
+      <w:start w:val="1"/>
+      <w:numFmt w:val="decimal"/>
+      <w:lvlText w:val="%1."/>
+      <w:lvlJc w:val="left"/>
+      <w:pPr>
+        <w:tabs>
+          <w:tab w:val="num" w:pos="420"/>
+        </w:tabs>
+        <w:ind w:left="420" w:hanging="420"/>
+      </w:pPr>
+    </w:lvl>
+    <w:lvl w:ilvl="1" w:tplc="04090019" w:tentative="1">
+      <w:start w:val="1"/>
+      <w:numFmt w:val="lowerLetter"/>
+      <w:lvlText w:val="%2)"/>
+      <w:lvlJc w:val="left"/>
+      <w:pPr>
+        <w:tabs>
+          <w:tab w:val="num" w:pos="840"/>
+        </w:tabs>
+        <w:ind w:left="840" w:hanging="420"/>
+      </w:pPr>
+    </w:lvl>
+    <w:lvl w:ilvl="2" w:tplc="0409001B" w:tentative="1">
+      <w:start w:val="1"/>
+      <w:numFmt w:val="lowerRoman"/>
+      <w:lvlText w:val="%3."/>
+      <w:lvlJc w:val="right"/>
+      <w:pPr>
+        <w:tabs>
+          <w:tab w:val="num" w:pos="1260"/>
+        </w:tabs>
+        <w:ind w:left="1260" w:hanging="420"/>
+      </w:pPr>
+    </w:lvl>
+    <w:lvl w:ilvl="3" w:tplc="0409000F" w:tentative="1">
+      <w:start w:val="1"/>
+      <w:numFmt w:val="decimal"/>
+      <w:lvlText w:val="%4."/>
+      <w:lvlJc w:val="left"/>
+      <w:pPr>
+        <w:tabs>
+          <w:tab w:val="num" w:pos="1680"/>
+        </w:tabs>
+        <w:ind w:left="1680" w:hanging="420"/>
+      </w:pPr>
+    </w:lvl>
+    <w:lvl w:ilvl="4" w:tplc="04090019" w:tentative="1">
+      <w:start w:val="1"/>
+      <w:numFmt w:val="lowerLetter"/>
+      <w:lvlText w:val="%5)"/>
+      <w:lvlJc w:val="left"/>
+      <w:pPr>
+        <w:tabs>
+          <w:tab w:val="num" w:pos="2100"/>
+        </w:tabs>
+        <w:ind w:left="2100" w:hanging="420"/>
+      </w:pPr>
+    </w:lvl>
+    <w:lvl w:ilvl="5" w:tplc="0409001B" w:tentative="1">
+      <w:start w:val="1"/>
+      <w:numFmt w:val="lowerRoman"/>
+      <w:lvlText w:val="%6."/>
+      <w:lvlJc w:val="right"/>
+      <w:pPr>
+        <w:tabs>
+          <w:tab w:val="num" w:pos="2520"/>
+        </w:tabs>
+        <w:ind w:left="2520" w:hanging="420"/>
+      </w:pPr>
+    </w:lvl>
+    <w:lvl w:ilvl="6" w:tplc="0409000F" w:tentative="1">
+      <w:start w:val="1"/>
+      <w:numFmt w:val="decimal"/>
+      <w:lvlText w:val="%7."/>
+      <w:lvlJc w:val="left"/>
+      <w:pPr>
+        <w:tabs>
+          <w:tab w:val="num" w:pos="2940"/>
+        </w:tabs>
+        <w:ind w:left="2940" w:hanging="420"/>
+      </w:pPr>
+    </w:lvl>
+    <w:lvl w:ilvl="7" w:tplc="04090019" w:tentative="1">
+      <w:start w:val="1"/>
+      <w:numFmt w:val="lowerLetter"/>
+      <w:lvlText w:val="%8)"/>
+      <w:lvlJc w:val="left"/>
+      <w:pPr>
+        <w:tabs>
+          <w:tab w:val="num" w:pos="3360"/>
+        </w:tabs>
+        <w:ind w:left="3360" w:hanging="420"/>
+      </w:pPr>
+    </w:lvl>
+    <w:lvl w:ilvl="8" w:tplc="0409001B" w:tentative="1">
+      <w:start w:val="1"/>
+      <w:numFmt w:val="lowerRoman"/>
+      <w:lvlText w:val="%9."/>
+      <w:lvlJc w:val="right"/>
+      <w:pPr>
+        <w:tabs>
+          <w:tab w:val="num" w:pos="3780"/>
+        </w:tabs>
+        <w:ind w:left="3780" w:hanging="420"/>
+      </w:pPr>
+    </w:lvl>
+  </w:abstractNum>
+  <w:abstractNum w:abstractNumId="2" w15:restartNumberingAfterBreak="0">
+    <w:nsid w:val="37F609E0"/>
+    <w:multiLevelType w:val="hybridMultilevel"/>
+    <w:tmpl w:val="0F34B694"/>
+    <w:lvl w:ilvl="0" w:tplc="0409000F">
+      <w:start w:val="1"/>
+      <w:numFmt w:val="decimal"/>
+      <w:lvlText w:val="%1."/>
+      <w:lvlJc w:val="left"/>
+      <w:pPr>
+        <w:tabs>
+          <w:tab w:val="num" w:pos="420"/>
+        </w:tabs>
+        <w:ind w:left="420" w:hanging="420"/>
+      </w:pPr>
+    </w:lvl>
+    <w:lvl w:ilvl="1" w:tplc="04090019" w:tentative="1">
+      <w:start w:val="1"/>
+      <w:numFmt w:val="lowerLetter"/>
+      <w:lvlText w:val="%2)"/>
+      <w:lvlJc w:val="left"/>
+      <w:pPr>
+        <w:tabs>
+          <w:tab w:val="num" w:pos="840"/>
+        </w:tabs>
+        <w:ind w:left="840" w:hanging="420"/>
+      </w:pPr>
+    </w:lvl>
+    <w:lvl w:ilvl="2" w:tplc="0409001B" w:tentative="1">
+      <w:start w:val="1"/>
+      <w:numFmt w:val="lowerRoman"/>
+      <w:lvlText w:val="%3."/>
+      <w:lvlJc w:val="right"/>
+      <w:pPr>
+        <w:tabs>
+          <w:tab w:val="num" w:pos="1260"/>
+        </w:tabs>
+        <w:ind w:left="1260" w:hanging="420"/>
+      </w:pPr>
+    </w:lvl>
+    <w:lvl w:ilvl="3" w:tplc="0409000F" w:tentative="1">
+      <w:start w:val="1"/>
+      <w:numFmt w:val="decimal"/>
+      <w:lvlText w:val="%4."/>
+      <w:lvlJc w:val="left"/>
+      <w:pPr>
+        <w:tabs>
+          <w:tab w:val="num" w:pos="1680"/>
+        </w:tabs>
+        <w:ind w:left="1680" w:hanging="420"/>
+      </w:pPr>
+    </w:lvl>
+    <w:lvl w:ilvl="4" w:tplc="04090019" w:tentative="1">
+      <w:start w:val="1"/>
+      <w:numFmt w:val="lowerLetter"/>
+      <w:lvlText w:val="%5)"/>
+      <w:lvlJc w:val="left"/>
+      <w:pPr>
+        <w:tabs>
+          <w:tab w:val="num" w:pos="2100"/>
+        </w:tabs>
+        <w:ind w:left="2100" w:hanging="420"/>
+      </w:pPr>
+    </w:lvl>
+    <w:lvl w:ilvl="5" w:tplc="0409001B" w:tentative="1">
+      <w:start w:val="1"/>
+      <w:numFmt w:val="lowerRoman"/>
+      <w:lvlText w:val="%6."/>
+      <w:lvlJc w:val="right"/>
+      <w:pPr>
+        <w:tabs>
+          <w:tab w:val="num" w:pos="2520"/>
+        </w:tabs>
+        <w:ind w:left="2520" w:hanging="420"/>
+      </w:pPr>
+    </w:lvl>
+    <w:lvl w:ilvl="6" w:tplc="0409000F" w:tentative="1">
+      <w:start w:val="1"/>
+      <w:numFmt w:val="decimal"/>
+      <w:lvlText w:val="%7."/>
+      <w:lvlJc w:val="left"/>
+      <w:pPr>
+        <w:tabs>
+          <w:tab w:val="num" w:pos="2940"/>
+        </w:tabs>
+        <w:ind w:left="2940" w:hanging="420"/>
+      </w:pPr>
+    </w:lvl>
+    <w:lvl w:ilvl="7" w:tplc="04090019" w:tentative="1">
+      <w:start w:val="1"/>
+      <w:numFmt w:val="lowerLetter"/>
+      <w:lvlText w:val="%8)"/>
+      <w:lvlJc w:val="left"/>
+      <w:pPr>
+        <w:tabs>
+          <w:tab w:val="num" w:pos="3360"/>
+        </w:tabs>
+        <w:ind w:left="3360" w:hanging="420"/>
+      </w:pPr>
+    </w:lvl>
+    <w:lvl w:ilvl="8" w:tplc="0409001B" w:tentative="1">
+      <w:start w:val="1"/>
+      <w:numFmt w:val="lowerRoman"/>
+      <w:lvlText w:val="%9."/>
+      <w:lvlJc w:val="right"/>
+      <w:pPr>
+        <w:tabs>
+          <w:tab w:val="num" w:pos="3780"/>
+        </w:tabs>
+        <w:ind w:left="3780" w:hanging="420"/>
+      </w:pPr>
+    </w:lvl>
+  </w:abstractNum>
+  <w:abstractNum w:abstractNumId="3" w15:restartNumberingAfterBreak="0">
+    <w:nsid w:val="5CB43D91"/>
+    <w:multiLevelType w:val="hybridMultilevel"/>
+    <w:tmpl w:val="31CE1686"/>
+    <w:lvl w:ilvl="0" w:tplc="04090001">
+      <w:start w:val="1"/>
+      <w:numFmt w:val="bullet"/>
+      <w:lvlText w:val=""/>
+      <w:lvlJc w:val="left"/>
+      <w:pPr>
+        <w:tabs>
+          <w:tab w:val="num" w:pos="420"/>
+        </w:tabs>
+        <w:ind w:left="420" w:hanging="420"/>
+      </w:pPr>
+      <w:rPr>
+        <w:rFonts w:ascii="Wingdings" w:hAnsi="Wingdings" w:hint="default"/>
+      </w:rPr>
+    </w:lvl>
+    <w:lvl w:ilvl="1" w:tplc="04090003" w:tentative="1">
+      <w:start w:val="1"/>
+      <w:numFmt w:val="bullet"/>
+      <w:lvlText w:val=""/>
+      <w:lvlJc w:val="left"/>
+      <w:pPr>
+        <w:tabs>
+          <w:tab w:val="num" w:pos="840"/>
+        </w:tabs>
+        <w:ind w:left="840" w:hanging="420"/>
+      </w:pPr>
+      <w:rPr>
+        <w:rFonts w:ascii="Wingdings" w:hAnsi="Wingdings" w:hint="default"/>
+      </w:rPr>
+    </w:lvl>
+    <w:lvl w:ilvl="2" w:tplc="04090005" w:tentative="1">
+      <w:start w:val="1"/>
+      <w:numFmt w:val="bullet"/>
+      <w:lvlText w:val=""/>
+      <w:lvlJc w:val="left"/>
+      <w:pPr>
+        <w:tabs>
+          <w:tab w:val="num" w:pos="1260"/>
+        </w:tabs>
+        <w:ind w:left="1260" w:hanging="420"/>
+      </w:pPr>
+      <w:rPr>
+        <w:rFonts w:ascii="Wingdings" w:hAnsi="Wingdings" w:hint="default"/>
+      </w:rPr>
+    </w:lvl>
+    <w:lvl w:ilvl="3" w:tplc="04090001" w:tentative="1">
+      <w:start w:val="1"/>
+      <w:numFmt w:val="bullet"/>
+      <w:lvlText w:val=""/>
+      <w:lvlJc w:val="left"/>
+      <w:pPr>
+        <w:tabs>
+          <w:tab w:val="num" w:pos="1680"/>
+        </w:tabs>
+        <w:ind w:left="1680" w:hanging="420"/>
+      </w:pPr>
+      <w:rPr>
+        <w:rFonts w:ascii="Wingdings" w:hAnsi="Wingdings" w:hint="default"/>
+      </w:rPr>
+    </w:lvl>
+    <w:lvl w:ilvl="4" w:tplc="04090003" w:tentative="1">
+      <w:start w:val="1"/>
+      <w:numFmt w:val="bullet"/>
+      <w:lvlText w:val=""/>
+      <w:lvlJc w:val="left"/>
+      <w:pPr>
+        <w:tabs>
+          <w:tab w:val="num" w:pos="2100"/>
+        </w:tabs>
+        <w:ind w:left="2100" w:hanging="420"/>
+      </w:pPr>
+      <w:rPr>
+        <w:rFonts w:ascii="Wingdings" w:hAnsi="Wingdings" w:hint="default"/>
+      </w:rPr>
+    </w:lvl>
+    <w:lvl w:ilvl="5" w:tplc="04090005" w:tentative="1">
+      <w:start w:val="1"/>
+      <w:numFmt w:val="bullet"/>
+      <w:lvlText w:val=""/>
+      <w:lvlJc w:val="left"/>
+      <w:pPr>
+        <w:tabs>
+          <w:tab w:val="num" w:pos="2520"/>
+        </w:tabs>
+        <w:ind w:left="2520" w:hanging="420"/>
+      </w:pPr>
+      <w:rPr>
+        <w:rFonts w:ascii="Wingdings" w:hAnsi="Wingdings" w:hint="default"/>
+      </w:rPr>
+    </w:lvl>
+    <w:lvl w:ilvl="6" w:tplc="04090001" w:tentative="1">
+      <w:start w:val="1"/>
+      <w:numFmt w:val="bullet"/>
+      <w:lvlText w:val=""/>
+      <w:lvlJc w:val="left"/>
+      <w:pPr>
+        <w:tabs>
+          <w:tab w:val="num" w:pos="2940"/>
+        </w:tabs>
+        <w:ind w:left="2940" w:hanging="420"/>
+      </w:pPr>
+      <w:rPr>
+        <w:rFonts w:ascii="Wingdings" w:hAnsi="Wingdings" w:hint="default"/>
+      </w:rPr>
+    </w:lvl>
+    <w:lvl w:ilvl="7" w:tplc="04090003" w:tentative="1">
+      <w:start w:val="1"/>
+      <w:numFmt w:val="bullet"/>
+      <w:lvlText w:val=""/>
+      <w:lvlJc w:val="left"/>
+      <w:pPr>
+        <w:tabs>
+          <w:tab w:val="num" w:pos="3360"/>
+        </w:tabs>
+        <w:ind w:left="3360" w:hanging="420"/>
+      </w:pPr>
+      <w:rPr>
+        <w:rFonts w:ascii="Wingdings" w:hAnsi="Wingdings" w:hint="default"/>
+      </w:rPr>
+    </w:lvl>
+    <w:lvl w:ilvl="8" w:tplc="04090005" w:tentative="1">
+      <w:start w:val="1"/>
+      <w:numFmt w:val="bullet"/>
+      <w:lvlText w:val=""/>
+      <w:lvlJc w:val="left"/>
+      <w:pPr>
+        <w:tabs>
+          <w:tab w:val="num" w:pos="3780"/>
+        </w:tabs>
+        <w:ind w:left="3780" w:hanging="420"/>
+      </w:pPr>
+      <w:rPr>
+        <w:rFonts w:ascii="Wingdings" w:hAnsi="Wingdings" w:hint="default"/>
+      </w:rPr>
+    </w:lvl>
+  </w:abstractNum>
   <w:num w:numId="1">
     <w:abstractNumId w:val="0"/>
     <w:lvlOverride w:ilvl="0">
@@ -1711,6 +4543,15 @@
     <w:lvlOverride w:ilvl="8">
       <w:startOverride w:val="1"/>
     </w:lvlOverride>
+  </w:num>
+  <w:num w:numId="3">
+    <w:abstractNumId w:val="3"/>
+  </w:num>
+  <w:num w:numId="4">
+    <w:abstractNumId w:val="1"/>
+  </w:num>
+  <w:num w:numId="5">
+    <w:abstractNumId w:val="2"/>
   </w:num>
 </w:numbering>
 </file>

</xml_diff>